<commit_message>
Update ShadowMega RADZ Drill Plan.docx
</commit_message>
<xml_diff>
--- a/Drill Guide/ShadowMega RADZ Drill Plan.docx
+++ b/Drill Guide/ShadowMega RADZ Drill Plan.docx
@@ -21,7 +21,22 @@
         <w:pStyle w:val="Subtitle"/>
       </w:pPr>
       <w:r>
-        <w:t>09/02/2020</w:t>
+        <w:t>0</w:t>
+      </w:r>
+      <w:r>
+        <w:t>2</w:t>
+      </w:r>
+      <w:r>
+        <w:t>/0</w:t>
+      </w:r>
+      <w:r>
+        <w:t>4</w:t>
+      </w:r>
+      <w:r>
+        <w:t>/202</w:t>
+      </w:r>
+      <w:r>
+        <w:t>2</w:t>
       </w:r>
     </w:p>
     <w:p>
@@ -585,7 +600,19 @@
               <w:cnfStyle w:val="000000000000" w:firstRow="0" w:lastRow="0" w:firstColumn="0" w:lastColumn="0" w:oddVBand="0" w:evenVBand="0" w:oddHBand="0" w:evenHBand="0" w:firstRowFirstColumn="0" w:firstRowLastColumn="0" w:lastRowFirstColumn="0" w:lastRowLastColumn="0"/>
             </w:pPr>
             <w:r>
-              <w:t>As the first step, we need to put the two case shells together and fix it in place with some M4 screws.  If your printer is already assembled, remove all the Z motion parts and the top cover standoff (if fitted).  The goal is to have a sturdy frame that we can drill into without deforming parts of it.</w:t>
+              <w:t>As the first step, we need to put the two case shells together and fix it in place with some M4 screws.  If your printer is already assembled, remove all the</w:t>
+            </w:r>
+            <w:r>
+              <w:t xml:space="preserve"> </w:t>
+            </w:r>
+            <w:r>
+              <w:t>parts</w:t>
+            </w:r>
+            <w:r>
+              <w:t xml:space="preserve"> from the frame</w:t>
+            </w:r>
+            <w:r>
+              <w:t>.  The goal is to have a sturdy frame that we can drill into without deforming parts of it.</w:t>
             </w:r>
           </w:p>
         </w:tc>
@@ -643,12 +670,6 @@
           <w:noProof/>
         </w:rPr>
         <w:t xml:space="preserve"> </w:t>
-      </w:r>
-      <w:r>
-        <w:rPr>
-          <w:noProof/>
-        </w:rPr>
-        <w:t>3</w:t>
       </w:r>
     </w:p>
     <w:p>
@@ -1353,7 +1374,7 @@
     </w:p>
     <w:p>
       <w:pPr>
-        <w:pStyle w:val="Heading2"/>
+        <w:pStyle w:val="Heading1"/>
       </w:pPr>
       <w:r>
         <w:lastRenderedPageBreak/>
@@ -1914,7 +1935,13 @@
               <w:t>speed and drill with one quick push.</w:t>
             </w:r>
             <w:r>
-              <w:t xml:space="preserve">  Try not to ream out the template.</w:t>
+              <w:t xml:space="preserve">  Try not to ream out the template</w:t>
+            </w:r>
+            <w:r>
+              <w:t xml:space="preserve"> too much</w:t>
+            </w:r>
+            <w:r>
+              <w:t>.</w:t>
             </w:r>
           </w:p>
           <w:p>
@@ -1923,7 +1950,27 @@
               <w:cnfStyle w:val="000000000000" w:firstRow="0" w:lastRow="0" w:firstColumn="0" w:lastColumn="0" w:oddVBand="0" w:evenVBand="0" w:oddHBand="0" w:evenHBand="0" w:firstRowFirstColumn="0" w:firstRowLastColumn="0" w:lastRowFirstColumn="0" w:lastRowLastColumn="0"/>
             </w:pPr>
             <w:r>
-              <w:t>All drill sizes in this document are specified in metric units.  Here is an imperial substitution list if metric drills are not available.</w:t>
+              <w:t>All drill sizes in this document are specified in metric units</w:t>
+            </w:r>
+            <w:r>
+              <w:t xml:space="preserve"> and those sizes are preferred</w:t>
+            </w:r>
+            <w:r>
+              <w:t>.  Here is an imperial substitution list if metric drills are not available</w:t>
+            </w:r>
+            <w:r>
+              <w:t xml:space="preserve">, </w:t>
+            </w:r>
+            <w:proofErr w:type="gramStart"/>
+            <w:r>
+              <w:t>but,</w:t>
+            </w:r>
+            <w:proofErr w:type="gramEnd"/>
+            <w:r>
+              <w:t xml:space="preserve"> you might run into some issues either drilling or with the location of the hole</w:t>
+            </w:r>
+            <w:r>
+              <w:t>.</w:t>
             </w:r>
           </w:p>
           <w:tbl>
@@ -2115,6 +2162,60 @@
                     <w:pStyle w:val="TipText"/>
                   </w:pPr>
                   <w:r>
+                    <w:t>5.5mm</w:t>
+                  </w:r>
+                </w:p>
+              </w:tc>
+              <w:tc>
+                <w:tcPr>
+                  <w:tcW w:w="2388" w:type="dxa"/>
+                </w:tcPr>
+                <w:p>
+                  <w:pPr>
+                    <w:pStyle w:val="TipText"/>
+                  </w:pPr>
+                  <w:r>
+                    <w:rPr>
+                      <w:b/>
+                      <w:bCs/>
+                    </w:rPr>
+                    <w:t>13/64</w:t>
+                  </w:r>
+                  <w:r>
+                    <w:t xml:space="preserve"> (5.16mm) or</w:t>
+                  </w:r>
+                  <w:r>
+                    <w:br/>
+                  </w:r>
+                  <w:r>
+                    <w:rPr>
+                      <w:b/>
+                      <w:bCs/>
+                    </w:rPr>
+                    <w:t>7/32</w:t>
+                  </w:r>
+                  <w:r>
+                    <w:t xml:space="preserve"> (</w:t>
+                  </w:r>
+                  <w:r>
+                    <w:t>5.55625mm)</w:t>
+                  </w:r>
+                </w:p>
+              </w:tc>
+            </w:tr>
+            <w:tr>
+              <w:trPr>
+                <w:jc w:val="center"/>
+              </w:trPr>
+              <w:tc>
+                <w:tcPr>
+                  <w:tcW w:w="2117" w:type="dxa"/>
+                </w:tcPr>
+                <w:p>
+                  <w:pPr>
+                    <w:pStyle w:val="TipText"/>
+                  </w:pPr>
+                  <w:r>
                     <w:t>1</w:t>
                   </w:r>
                   <w:r>
@@ -2122,6 +2223,9 @@
                   </w:r>
                   <w:r>
                     <w:t>mm</w:t>
+                  </w:r>
+                  <w:r>
+                    <w:t xml:space="preserve"> (12mm works as well)</w:t>
                   </w:r>
                 </w:p>
               </w:tc>
@@ -2163,35 +2267,6 @@
                   <w:r>
                     <w:t>mm)</w:t>
                   </w:r>
-                  <w:r>
-                    <w:t xml:space="preserve"> or</w:t>
-                  </w:r>
-                  <w:r>
-                    <w:br/>
-                  </w:r>
-                  <w:r>
-                    <w:rPr>
-                      <w:b/>
-                      <w:bCs/>
-                    </w:rPr>
-                    <w:t>33</w:t>
-                  </w:r>
-                  <w:r>
-                    <w:rPr>
-                      <w:b/>
-                      <w:bCs/>
-                    </w:rPr>
-                    <w:t>/64</w:t>
-                  </w:r>
-                  <w:r>
-                    <w:t xml:space="preserve"> (</w:t>
-                  </w:r>
-                  <w:r>
-                    <w:t>13.09624</w:t>
-                  </w:r>
-                  <w:r>
-                    <w:t>mm)</w:t>
-                  </w:r>
                 </w:p>
               </w:tc>
             </w:tr>
@@ -2208,6 +2283,29 @@
         </w:tc>
       </w:tr>
     </w:tbl>
+    <w:p>
+      <w:pPr>
+        <w:rPr>
+          <w:b/>
+          <w:bCs/>
+          <w:caps/>
+          <w:color w:val="1F4E79" w:themeColor="accent1" w:themeShade="80"/>
+          <w:sz w:val="28"/>
+        </w:rPr>
+      </w:pPr>
+      <w:r>
+        <w:br w:type="page"/>
+      </w:r>
+    </w:p>
+    <w:p>
+      <w:pPr>
+        <w:pStyle w:val="Heading1"/>
+      </w:pPr>
+      <w:r>
+        <w:lastRenderedPageBreak/>
+        <w:t>Drilling</w:t>
+      </w:r>
+    </w:p>
     <w:p>
       <w:pPr>
         <w:pStyle w:val="Heading2"/>
@@ -2767,7 +2865,13 @@
               <w:t xml:space="preserve">For that, screw the front stepper template </w:t>
             </w:r>
             <w:r>
-              <w:t>to the outside of the case with two M4 x 25mm countersunk screws with a hex nut on the inside of the case.</w:t>
+              <w:t xml:space="preserve">to the outside of the case with two M4 x </w:t>
+            </w:r>
+            <w:r>
+              <w:t>30</w:t>
+            </w:r>
+            <w:r>
+              <w:t>mm countersunk screws with a hex nut on the inside of the case.</w:t>
             </w:r>
             <w:r>
               <w:t xml:space="preserve">  Once the template is solidly fitted on the case, drill through the empty holes, expect for the ones marked with red X below.</w:t>
@@ -2784,7 +2888,13 @@
               <w:cnfStyle w:val="000000000000" w:firstRow="0" w:lastRow="0" w:firstColumn="0" w:lastColumn="0" w:oddVBand="0" w:evenVBand="0" w:oddHBand="0" w:evenHBand="0" w:firstRowFirstColumn="0" w:firstRowLastColumn="0" w:lastRowFirstColumn="0" w:lastRowLastColumn="0"/>
             </w:pPr>
             <w:r>
-              <w:t>Drill the four 3.5mm holes around the bigger center hole</w:t>
+              <w:t xml:space="preserve">Drill the four </w:t>
+            </w:r>
+            <w:r>
+              <w:t>4</w:t>
+            </w:r>
+            <w:r>
+              <w:t>.5mm holes around the bigger center hole</w:t>
             </w:r>
           </w:p>
           <w:p>
@@ -2801,7 +2911,13 @@
               <w:t>D</w:t>
             </w:r>
             <w:r>
-              <w:t>rill the 10mm center hole</w:t>
+              <w:t>rill the 1</w:t>
+            </w:r>
+            <w:r>
+              <w:t>3</w:t>
+            </w:r>
+            <w:r>
+              <w:t>mm center hole</w:t>
             </w:r>
           </w:p>
           <w:p>
@@ -2818,7 +2934,13 @@
               <w:t>Drill</w:t>
             </w:r>
             <w:r>
-              <w:t xml:space="preserve"> the two 4.5mm holes towards the center of the case.</w:t>
+              <w:t xml:space="preserve"> the two </w:t>
+            </w:r>
+            <w:r>
+              <w:t>5</w:t>
+            </w:r>
+            <w:r>
+              <w:t>.5mm holes towards the center of the case.</w:t>
             </w:r>
           </w:p>
           <w:p>
@@ -2930,6 +3052,65 @@
                     <a:prstGeom prst="rect">
                       <a:avLst/>
                     </a:prstGeom>
+                  </pic:spPr>
+                </pic:pic>
+              </a:graphicData>
+            </a:graphic>
+          </wp:inline>
+        </w:drawing>
+      </w:r>
+    </w:p>
+    <w:p>
+      <w:pPr>
+        <w:spacing w:before="240"/>
+        <w:jc w:val="both"/>
+      </w:pPr>
+      <w:r>
+        <w:rPr>
+          <w:noProof/>
+        </w:rPr>
+        <w:drawing>
+          <wp:inline distT="0" distB="0" distL="0" distR="0" wp14:anchorId="10F33DC2" wp14:editId="17176492">
+            <wp:extent cx="3611919" cy="2876550"/>
+            <wp:effectExtent l="0" t="0" r="7620" b="0"/>
+            <wp:docPr id="3" name="Picture 3"/>
+            <wp:cNvGraphicFramePr>
+              <a:graphicFrameLocks xmlns:a="http://schemas.openxmlformats.org/drawingml/2006/main" noChangeAspect="1"/>
+            </wp:cNvGraphicFramePr>
+            <a:graphic xmlns:a="http://schemas.openxmlformats.org/drawingml/2006/main">
+              <a:graphicData uri="http://schemas.openxmlformats.org/drawingml/2006/picture">
+                <pic:pic xmlns:pic="http://schemas.openxmlformats.org/drawingml/2006/picture">
+                  <pic:nvPicPr>
+                    <pic:cNvPr id="0" name="Picture 2"/>
+                    <pic:cNvPicPr>
+                      <a:picLocks noChangeAspect="1" noChangeArrowheads="1"/>
+                    </pic:cNvPicPr>
+                  </pic:nvPicPr>
+                  <pic:blipFill>
+                    <a:blip r:embed="rId12" cstate="print">
+                      <a:extLst>
+                        <a:ext uri="{28A0092B-C50C-407E-A947-70E740481C1C}">
+                          <a14:useLocalDpi xmlns:a14="http://schemas.microsoft.com/office/drawing/2010/main" val="0"/>
+                        </a:ext>
+                      </a:extLst>
+                    </a:blip>
+                    <a:srcRect/>
+                    <a:stretch>
+                      <a:fillRect/>
+                    </a:stretch>
+                  </pic:blipFill>
+                  <pic:spPr bwMode="auto">
+                    <a:xfrm>
+                      <a:off x="0" y="0"/>
+                      <a:ext cx="3693031" cy="2941148"/>
+                    </a:xfrm>
+                    <a:prstGeom prst="rect">
+                      <a:avLst/>
+                    </a:prstGeom>
+                    <a:noFill/>
+                    <a:ln>
+                      <a:noFill/>
+                    </a:ln>
                   </pic:spPr>
                 </pic:pic>
               </a:graphicData>
@@ -3495,7 +3676,13 @@
               <w:cnfStyle w:val="000000000000" w:firstRow="0" w:lastRow="0" w:firstColumn="0" w:lastColumn="0" w:oddVBand="0" w:evenVBand="0" w:oddHBand="0" w:evenHBand="0" w:firstRowFirstColumn="0" w:firstRowLastColumn="0" w:lastRowFirstColumn="0" w:lastRowLastColumn="0"/>
             </w:pPr>
             <w:r>
-              <w:t xml:space="preserve">Screw the floor template on from the outside of the case using two M4 x 25mm countersunk screws </w:t>
+              <w:t xml:space="preserve">Screw the floor template on from the outside of the case using two M4 x </w:t>
+            </w:r>
+            <w:r>
+              <w:t>30</w:t>
+            </w:r>
+            <w:r>
+              <w:t xml:space="preserve">mm countersunk screws </w:t>
             </w:r>
             <w:r>
               <w:t>with hex nuts</w:t>
@@ -3517,7 +3704,13 @@
               <w:cnfStyle w:val="000000000000" w:firstRow="0" w:lastRow="0" w:firstColumn="0" w:lastColumn="0" w:oddVBand="0" w:evenVBand="0" w:oddHBand="0" w:evenHBand="0" w:firstRowFirstColumn="0" w:firstRowLastColumn="0" w:lastRowFirstColumn="0" w:lastRowLastColumn="0"/>
             </w:pPr>
             <w:r>
-              <w:t>Drill through the two inner holes with a 4.5mm drill.</w:t>
+              <w:t xml:space="preserve">Drill through the two inner holes with a </w:t>
+            </w:r>
+            <w:r>
+              <w:t>5</w:t>
+            </w:r>
+            <w:r>
+              <w:t>.5mm drill.</w:t>
             </w:r>
           </w:p>
         </w:tc>
@@ -3548,7 +3741,7 @@
                     <pic:cNvPicPr/>
                   </pic:nvPicPr>
                   <pic:blipFill>
-                    <a:blip r:embed="rId12" cstate="print">
+                    <a:blip r:embed="rId13" cstate="print">
                       <a:extLst>
                         <a:ext uri="{28A0092B-C50C-407E-A947-70E740481C1C}">
                           <a14:useLocalDpi xmlns:a14="http://schemas.microsoft.com/office/drawing/2010/main" val="0"/>
@@ -3597,7 +3790,7 @@
                     <pic:cNvPicPr/>
                   </pic:nvPicPr>
                   <pic:blipFill>
-                    <a:blip r:embed="rId13" cstate="print">
+                    <a:blip r:embed="rId14" cstate="print">
                       <a:extLst>
                         <a:ext uri="{28A0092B-C50C-407E-A947-70E740481C1C}">
                           <a14:useLocalDpi xmlns:a14="http://schemas.microsoft.com/office/drawing/2010/main" val="0"/>
@@ -4176,16 +4369,172 @@
               <w:pStyle w:val="TipText"/>
               <w:cnfStyle w:val="000000000000" w:firstRow="0" w:lastRow="0" w:firstColumn="0" w:lastColumn="0" w:oddVBand="0" w:evenVBand="0" w:oddHBand="0" w:evenHBand="0" w:firstRowFirstColumn="0" w:firstRowLastColumn="0" w:lastRowFirstColumn="0" w:lastRowLastColumn="0"/>
             </w:pPr>
+            <w:r>
+              <w:t xml:space="preserve">Screw the back side template to the outside of the case with two M4 x 30mm countersunk screws with a hex nut on the inside of the case.  Once the template is solidly fitted on the case, drill through the empty holes, expect for the ones marked with red X </w:t>
+            </w:r>
+            <w:r>
+              <w:t>in the diagram for the front stepper holes</w:t>
+            </w:r>
+            <w:r>
+              <w:t>.</w:t>
+            </w:r>
+          </w:p>
+          <w:p>
+            <w:pPr>
+              <w:pStyle w:val="TipText"/>
+              <w:numPr>
+                <w:ilvl w:val="0"/>
+                <w:numId w:val="16"/>
+              </w:numPr>
+              <w:spacing w:after="0"/>
+              <w:cnfStyle w:val="000000000000" w:firstRow="0" w:lastRow="0" w:firstColumn="0" w:lastColumn="0" w:oddVBand="0" w:evenVBand="0" w:oddHBand="0" w:evenHBand="0" w:firstRowFirstColumn="0" w:firstRowLastColumn="0" w:lastRowFirstColumn="0" w:lastRowLastColumn="0"/>
+            </w:pPr>
+            <w:r>
+              <w:t>Drill the two 5.5mm holes towards the center of the case.</w:t>
+            </w:r>
+          </w:p>
+          <w:p>
+            <w:pPr>
+              <w:pStyle w:val="TipText"/>
+              <w:cnfStyle w:val="000000000000" w:firstRow="0" w:lastRow="0" w:firstColumn="0" w:lastColumn="0" w:oddVBand="0" w:evenVBand="0" w:oddHBand="0" w:evenHBand="0" w:firstRowFirstColumn="0" w:firstRowLastColumn="0" w:lastRowFirstColumn="0" w:lastRowLastColumn="0"/>
+            </w:pPr>
+            <w:r>
+              <w:t>Unscrew the template, rotate it 180deg and mount it on the opposite front corner.  Repeat the same drill</w:t>
+            </w:r>
+            <w:r>
+              <w:t>ing</w:t>
+            </w:r>
+            <w:r>
+              <w:t xml:space="preserve"> as with the </w:t>
+            </w:r>
+            <w:r>
+              <w:t>previous</w:t>
+            </w:r>
+            <w:r>
+              <w:t xml:space="preserve"> corner.</w:t>
+            </w:r>
           </w:p>
         </w:tc>
       </w:tr>
     </w:tbl>
     <w:p/>
     <w:p>
+      <w:r>
+        <w:rPr>
+          <w:noProof/>
+        </w:rPr>
+        <w:drawing>
+          <wp:inline distT="0" distB="0" distL="0" distR="0" wp14:anchorId="2837BC53" wp14:editId="53E07A1B">
+            <wp:extent cx="2362200" cy="2470737"/>
+            <wp:effectExtent l="0" t="0" r="0" b="6350"/>
+            <wp:docPr id="5" name="Picture 5"/>
+            <wp:cNvGraphicFramePr>
+              <a:graphicFrameLocks xmlns:a="http://schemas.openxmlformats.org/drawingml/2006/main" noChangeAspect="1"/>
+            </wp:cNvGraphicFramePr>
+            <a:graphic xmlns:a="http://schemas.openxmlformats.org/drawingml/2006/main">
+              <a:graphicData uri="http://schemas.openxmlformats.org/drawingml/2006/picture">
+                <pic:pic xmlns:pic="http://schemas.openxmlformats.org/drawingml/2006/picture">
+                  <pic:nvPicPr>
+                    <pic:cNvPr id="0" name="Picture 4"/>
+                    <pic:cNvPicPr>
+                      <a:picLocks noChangeAspect="1" noChangeArrowheads="1"/>
+                    </pic:cNvPicPr>
+                  </pic:nvPicPr>
+                  <pic:blipFill>
+                    <a:blip r:embed="rId15" cstate="print">
+                      <a:extLst>
+                        <a:ext uri="{28A0092B-C50C-407E-A947-70E740481C1C}">
+                          <a14:useLocalDpi xmlns:a14="http://schemas.microsoft.com/office/drawing/2010/main" val="0"/>
+                        </a:ext>
+                      </a:extLst>
+                    </a:blip>
+                    <a:srcRect/>
+                    <a:stretch>
+                      <a:fillRect/>
+                    </a:stretch>
+                  </pic:blipFill>
+                  <pic:spPr bwMode="auto">
+                    <a:xfrm>
+                      <a:off x="0" y="0"/>
+                      <a:ext cx="2396290" cy="2506393"/>
+                    </a:xfrm>
+                    <a:prstGeom prst="rect">
+                      <a:avLst/>
+                    </a:prstGeom>
+                    <a:noFill/>
+                    <a:ln>
+                      <a:noFill/>
+                    </a:ln>
+                  </pic:spPr>
+                </pic:pic>
+              </a:graphicData>
+            </a:graphic>
+          </wp:inline>
+        </w:drawing>
+      </w:r>
+      <w:r>
+        <w:t xml:space="preserve">  </w:t>
+      </w:r>
+      <w:r>
+        <w:rPr>
+          <w:noProof/>
+        </w:rPr>
+        <w:drawing>
+          <wp:inline distT="0" distB="0" distL="0" distR="0" wp14:anchorId="0450165E" wp14:editId="632E3FCE">
+            <wp:extent cx="3514725" cy="2318743"/>
+            <wp:effectExtent l="0" t="0" r="0" b="5715"/>
+            <wp:docPr id="8" name="Picture 8"/>
+            <wp:cNvGraphicFramePr>
+              <a:graphicFrameLocks xmlns:a="http://schemas.openxmlformats.org/drawingml/2006/main" noChangeAspect="1"/>
+            </wp:cNvGraphicFramePr>
+            <a:graphic xmlns:a="http://schemas.openxmlformats.org/drawingml/2006/main">
+              <a:graphicData uri="http://schemas.openxmlformats.org/drawingml/2006/picture">
+                <pic:pic xmlns:pic="http://schemas.openxmlformats.org/drawingml/2006/picture">
+                  <pic:nvPicPr>
+                    <pic:cNvPr id="0" name="Picture 5"/>
+                    <pic:cNvPicPr>
+                      <a:picLocks noChangeAspect="1" noChangeArrowheads="1"/>
+                    </pic:cNvPicPr>
+                  </pic:nvPicPr>
+                  <pic:blipFill>
+                    <a:blip r:embed="rId16" cstate="print">
+                      <a:extLst>
+                        <a:ext uri="{28A0092B-C50C-407E-A947-70E740481C1C}">
+                          <a14:useLocalDpi xmlns:a14="http://schemas.microsoft.com/office/drawing/2010/main" val="0"/>
+                        </a:ext>
+                      </a:extLst>
+                    </a:blip>
+                    <a:srcRect/>
+                    <a:stretch>
+                      <a:fillRect/>
+                    </a:stretch>
+                  </pic:blipFill>
+                  <pic:spPr bwMode="auto">
+                    <a:xfrm>
+                      <a:off x="0" y="0"/>
+                      <a:ext cx="3545202" cy="2338849"/>
+                    </a:xfrm>
+                    <a:prstGeom prst="rect">
+                      <a:avLst/>
+                    </a:prstGeom>
+                    <a:noFill/>
+                    <a:ln>
+                      <a:noFill/>
+                    </a:ln>
+                  </pic:spPr>
+                </pic:pic>
+              </a:graphicData>
+            </a:graphic>
+          </wp:inline>
+        </w:drawing>
+      </w:r>
+    </w:p>
+    <w:p>
       <w:pPr>
         <w:pStyle w:val="Heading2"/>
       </w:pPr>
       <w:r>
+        <w:lastRenderedPageBreak/>
         <w:t>Drill Back Floor Holes</w:t>
       </w:r>
     </w:p>
@@ -4733,11 +5082,78 @@
               <w:pStyle w:val="TipText"/>
               <w:cnfStyle w:val="000000000000" w:firstRow="0" w:lastRow="0" w:firstColumn="0" w:lastColumn="0" w:oddVBand="0" w:evenVBand="0" w:oddHBand="0" w:evenHBand="0" w:firstRowFirstColumn="0" w:firstRowLastColumn="0" w:lastRowFirstColumn="0" w:lastRowLastColumn="0"/>
             </w:pPr>
+            <w:r>
+              <w:t>Screw the floor template on from the outside of the case using two M4 x 30mm countersunk screws with hex nuts on the inside of the case.</w:t>
+            </w:r>
+          </w:p>
+          <w:p>
+            <w:pPr>
+              <w:pStyle w:val="TipText"/>
+              <w:cnfStyle w:val="000000000000" w:firstRow="0" w:lastRow="0" w:firstColumn="0" w:lastColumn="0" w:oddVBand="0" w:evenVBand="0" w:oddHBand="0" w:evenHBand="0" w:firstRowFirstColumn="0" w:firstRowLastColumn="0" w:lastRowFirstColumn="0" w:lastRowLastColumn="0"/>
+            </w:pPr>
+            <w:r>
+              <w:t>Drill through the two inner holes with a 5.5mm drill.</w:t>
+            </w:r>
           </w:p>
         </w:tc>
       </w:tr>
     </w:tbl>
     <w:p/>
+    <w:p>
+      <w:r>
+        <w:rPr>
+          <w:noProof/>
+        </w:rPr>
+        <w:drawing>
+          <wp:inline distT="0" distB="0" distL="0" distR="0" wp14:anchorId="7C04D323" wp14:editId="25B6DE2A">
+            <wp:extent cx="2681288" cy="2182043"/>
+            <wp:effectExtent l="0" t="0" r="5080" b="8890"/>
+            <wp:docPr id="2" name="Picture 2"/>
+            <wp:cNvGraphicFramePr>
+              <a:graphicFrameLocks xmlns:a="http://schemas.openxmlformats.org/drawingml/2006/main" noChangeAspect="1"/>
+            </wp:cNvGraphicFramePr>
+            <a:graphic xmlns:a="http://schemas.openxmlformats.org/drawingml/2006/main">
+              <a:graphicData uri="http://schemas.openxmlformats.org/drawingml/2006/picture">
+                <pic:pic xmlns:pic="http://schemas.openxmlformats.org/drawingml/2006/picture">
+                  <pic:nvPicPr>
+                    <pic:cNvPr id="0" name="Picture 1"/>
+                    <pic:cNvPicPr>
+                      <a:picLocks noChangeAspect="1" noChangeArrowheads="1"/>
+                    </pic:cNvPicPr>
+                  </pic:nvPicPr>
+                  <pic:blipFill>
+                    <a:blip r:embed="rId17" cstate="print">
+                      <a:extLst>
+                        <a:ext uri="{28A0092B-C50C-407E-A947-70E740481C1C}">
+                          <a14:useLocalDpi xmlns:a14="http://schemas.microsoft.com/office/drawing/2010/main" val="0"/>
+                        </a:ext>
+                      </a:extLst>
+                    </a:blip>
+                    <a:srcRect/>
+                    <a:stretch>
+                      <a:fillRect/>
+                    </a:stretch>
+                  </pic:blipFill>
+                  <pic:spPr bwMode="auto">
+                    <a:xfrm>
+                      <a:off x="0" y="0"/>
+                      <a:ext cx="2687181" cy="2186839"/>
+                    </a:xfrm>
+                    <a:prstGeom prst="rect">
+                      <a:avLst/>
+                    </a:prstGeom>
+                    <a:noFill/>
+                    <a:ln>
+                      <a:noFill/>
+                    </a:ln>
+                  </pic:spPr>
+                </pic:pic>
+              </a:graphicData>
+            </a:graphic>
+          </wp:inline>
+        </w:drawing>
+      </w:r>
+    </w:p>
     <w:p>
       <w:pPr>
         <w:pStyle w:val="Heading2"/>
@@ -5290,16 +5706,138 @@
               <w:pStyle w:val="TipText"/>
               <w:cnfStyle w:val="000000000000" w:firstRow="0" w:lastRow="0" w:firstColumn="0" w:lastColumn="0" w:oddVBand="0" w:evenVBand="0" w:oddHBand="0" w:evenHBand="0" w:firstRowFirstColumn="0" w:firstRowLastColumn="0" w:lastRowFirstColumn="0" w:lastRowLastColumn="0"/>
             </w:pPr>
+            <w:r>
+              <w:t xml:space="preserve">Screw the back stepper template onto the case </w:t>
+            </w:r>
+            <w:r>
+              <w:t xml:space="preserve">using two M4 x 30mm countersunk screws on the bottom, two M4 x 30mm countersunk screws on the lower end of the backwall and four M3 x </w:t>
+            </w:r>
+            <w:r>
+              <w:t>25mm (or longer) on the back wall.</w:t>
+            </w:r>
+          </w:p>
+          <w:p>
+            <w:pPr>
+              <w:pStyle w:val="TipText"/>
+              <w:cnfStyle w:val="000000000000" w:firstRow="0" w:lastRow="0" w:firstColumn="0" w:lastColumn="0" w:oddVBand="0" w:evenVBand="0" w:oddHBand="0" w:evenHBand="0" w:firstRowFirstColumn="0" w:firstRowLastColumn="0" w:lastRowFirstColumn="0" w:lastRowLastColumn="0"/>
+            </w:pPr>
+            <w:r>
+              <w:t>The first set of holes to drill are the front stepper holes.  For that, screw the front stepper template to the outside of the case with two M4 x 30mm countersunk screws with a hex nut on the inside of the case.  Once the template is solidly fitted on the case, drill through the empty holes, expect for the ones marked with red X below.</w:t>
+            </w:r>
+          </w:p>
+          <w:p>
+            <w:pPr>
+              <w:pStyle w:val="TipText"/>
+              <w:numPr>
+                <w:ilvl w:val="0"/>
+                <w:numId w:val="16"/>
+              </w:numPr>
+              <w:spacing w:after="0"/>
+              <w:cnfStyle w:val="000000000000" w:firstRow="0" w:lastRow="0" w:firstColumn="0" w:lastColumn="0" w:oddVBand="0" w:evenVBand="0" w:oddHBand="0" w:evenHBand="0" w:firstRowFirstColumn="0" w:firstRowLastColumn="0" w:lastRowFirstColumn="0" w:lastRowLastColumn="0"/>
+            </w:pPr>
+            <w:r>
+              <w:t>Drill the four 4.5mm holes around the bigger center hole</w:t>
+            </w:r>
+          </w:p>
+          <w:p>
+            <w:pPr>
+              <w:pStyle w:val="TipText"/>
+              <w:numPr>
+                <w:ilvl w:val="0"/>
+                <w:numId w:val="16"/>
+              </w:numPr>
+              <w:spacing w:after="0"/>
+              <w:cnfStyle w:val="000000000000" w:firstRow="0" w:lastRow="0" w:firstColumn="0" w:lastColumn="0" w:oddVBand="0" w:evenVBand="0" w:oddHBand="0" w:evenHBand="0" w:firstRowFirstColumn="0" w:firstRowLastColumn="0" w:lastRowFirstColumn="0" w:lastRowLastColumn="0"/>
+            </w:pPr>
+            <w:r>
+              <w:t>Drill the 13mm center hole</w:t>
+            </w:r>
+          </w:p>
+          <w:p>
+            <w:pPr>
+              <w:pStyle w:val="TipText"/>
+              <w:numPr>
+                <w:ilvl w:val="0"/>
+                <w:numId w:val="16"/>
+              </w:numPr>
+              <w:spacing w:after="0"/>
+              <w:cnfStyle w:val="000000000000" w:firstRow="0" w:lastRow="0" w:firstColumn="0" w:lastColumn="0" w:oddVBand="0" w:evenVBand="0" w:oddHBand="0" w:evenHBand="0" w:firstRowFirstColumn="0" w:firstRowLastColumn="0" w:lastRowFirstColumn="0" w:lastRowLastColumn="0"/>
+            </w:pPr>
+            <w:r>
+              <w:t>Drill the 4.5mm hole in the horizontal center of the back wall.</w:t>
+            </w:r>
+          </w:p>
+          <w:p>
+            <w:pPr>
+              <w:pStyle w:val="TipText"/>
+              <w:cnfStyle w:val="000000000000" w:firstRow="0" w:lastRow="0" w:firstColumn="0" w:lastColumn="0" w:oddVBand="0" w:evenVBand="0" w:oddHBand="0" w:evenHBand="0" w:firstRowFirstColumn="0" w:firstRowLastColumn="0" w:lastRowFirstColumn="0" w:lastRowLastColumn="0"/>
+            </w:pPr>
           </w:p>
         </w:tc>
       </w:tr>
     </w:tbl>
     <w:p/>
     <w:p>
+      <w:r>
+        <w:rPr>
+          <w:noProof/>
+        </w:rPr>
+        <w:drawing>
+          <wp:inline distT="0" distB="0" distL="0" distR="0" wp14:anchorId="42971305" wp14:editId="3782F900">
+            <wp:extent cx="3235067" cy="2471737"/>
+            <wp:effectExtent l="0" t="0" r="3810" b="5080"/>
+            <wp:docPr id="23" name="Picture 23"/>
+            <wp:cNvGraphicFramePr>
+              <a:graphicFrameLocks xmlns:a="http://schemas.openxmlformats.org/drawingml/2006/main" noChangeAspect="1"/>
+            </wp:cNvGraphicFramePr>
+            <a:graphic xmlns:a="http://schemas.openxmlformats.org/drawingml/2006/main">
+              <a:graphicData uri="http://schemas.openxmlformats.org/drawingml/2006/picture">
+                <pic:pic xmlns:pic="http://schemas.openxmlformats.org/drawingml/2006/picture">
+                  <pic:nvPicPr>
+                    <pic:cNvPr id="0" name="Picture 4"/>
+                    <pic:cNvPicPr>
+                      <a:picLocks noChangeAspect="1" noChangeArrowheads="1"/>
+                    </pic:cNvPicPr>
+                  </pic:nvPicPr>
+                  <pic:blipFill>
+                    <a:blip r:embed="rId18" cstate="print">
+                      <a:extLst>
+                        <a:ext uri="{28A0092B-C50C-407E-A947-70E740481C1C}">
+                          <a14:useLocalDpi xmlns:a14="http://schemas.microsoft.com/office/drawing/2010/main" val="0"/>
+                        </a:ext>
+                      </a:extLst>
+                    </a:blip>
+                    <a:srcRect/>
+                    <a:stretch>
+                      <a:fillRect/>
+                    </a:stretch>
+                  </pic:blipFill>
+                  <pic:spPr bwMode="auto">
+                    <a:xfrm>
+                      <a:off x="0" y="0"/>
+                      <a:ext cx="3251554" cy="2484334"/>
+                    </a:xfrm>
+                    <a:prstGeom prst="rect">
+                      <a:avLst/>
+                    </a:prstGeom>
+                    <a:noFill/>
+                    <a:ln>
+                      <a:noFill/>
+                    </a:ln>
+                  </pic:spPr>
+                </pic:pic>
+              </a:graphicData>
+            </a:graphic>
+          </wp:inline>
+        </w:drawing>
+      </w:r>
+    </w:p>
+    <w:p>
       <w:pPr>
         <w:pStyle w:val="Heading2"/>
       </w:pPr>
       <w:r>
+        <w:lastRenderedPageBreak/>
         <w:t>Drill Back Wall Holes</w:t>
       </w:r>
     </w:p>
@@ -5847,17 +6385,2836 @@
               <w:pStyle w:val="TipText"/>
               <w:cnfStyle w:val="000000000000" w:firstRow="0" w:lastRow="0" w:firstColumn="0" w:lastColumn="0" w:oddVBand="0" w:evenVBand="0" w:oddHBand="0" w:evenHBand="0" w:firstRowFirstColumn="0" w:firstRowLastColumn="0" w:lastRowFirstColumn="0" w:lastRowLastColumn="0"/>
             </w:pPr>
+            <w:r>
+              <w:t>First part doesn’t require a template as we are just drilling existing M3 holes out to 4.5mm. See the graphic below on which holes to drill out.</w:t>
+            </w:r>
           </w:p>
         </w:tc>
       </w:tr>
     </w:tbl>
     <w:p/>
     <w:p>
+      <w:r>
+        <w:rPr>
+          <w:noProof/>
+        </w:rPr>
+        <w:drawing>
+          <wp:inline distT="0" distB="0" distL="0" distR="0" wp14:anchorId="78A510E6" wp14:editId="7B68DD70">
+            <wp:extent cx="3744031" cy="3752850"/>
+            <wp:effectExtent l="0" t="0" r="8890" b="0"/>
+            <wp:docPr id="27" name="Picture 27"/>
+            <wp:cNvGraphicFramePr>
+              <a:graphicFrameLocks xmlns:a="http://schemas.openxmlformats.org/drawingml/2006/main" noChangeAspect="1"/>
+            </wp:cNvGraphicFramePr>
+            <a:graphic xmlns:a="http://schemas.openxmlformats.org/drawingml/2006/main">
+              <a:graphicData uri="http://schemas.openxmlformats.org/drawingml/2006/picture">
+                <pic:pic xmlns:pic="http://schemas.openxmlformats.org/drawingml/2006/picture">
+                  <pic:nvPicPr>
+                    <pic:cNvPr id="0" name="Picture 5"/>
+                    <pic:cNvPicPr>
+                      <a:picLocks noChangeAspect="1" noChangeArrowheads="1"/>
+                    </pic:cNvPicPr>
+                  </pic:nvPicPr>
+                  <pic:blipFill>
+                    <a:blip r:embed="rId19" cstate="print">
+                      <a:extLst>
+                        <a:ext uri="{28A0092B-C50C-407E-A947-70E740481C1C}">
+                          <a14:useLocalDpi xmlns:a14="http://schemas.microsoft.com/office/drawing/2010/main" val="0"/>
+                        </a:ext>
+                      </a:extLst>
+                    </a:blip>
+                    <a:srcRect/>
+                    <a:stretch>
+                      <a:fillRect/>
+                    </a:stretch>
+                  </pic:blipFill>
+                  <pic:spPr bwMode="auto">
+                    <a:xfrm>
+                      <a:off x="0" y="0"/>
+                      <a:ext cx="3808616" cy="3817587"/>
+                    </a:xfrm>
+                    <a:prstGeom prst="rect">
+                      <a:avLst/>
+                    </a:prstGeom>
+                    <a:noFill/>
+                    <a:ln>
+                      <a:noFill/>
+                    </a:ln>
+                  </pic:spPr>
+                </pic:pic>
+              </a:graphicData>
+            </a:graphic>
+          </wp:inline>
+        </w:drawing>
+      </w:r>
+    </w:p>
+    <w:tbl>
+      <w:tblPr>
+        <w:tblStyle w:val="TipTable"/>
+        <w:tblW w:w="5000" w:type="pct"/>
+        <w:tblLook w:val="04A0" w:firstRow="1" w:lastRow="0" w:firstColumn="1" w:lastColumn="0" w:noHBand="0" w:noVBand="1"/>
+        <w:tblDescription w:val="Layout table"/>
+      </w:tblPr>
+      <w:tblGrid>
+        <w:gridCol w:w="577"/>
+        <w:gridCol w:w="8783"/>
+      </w:tblGrid>
+      <w:tr>
+        <w:tc>
+          <w:tcPr>
+            <w:cnfStyle w:val="001000000000" w:firstRow="0" w:lastRow="0" w:firstColumn="1" w:lastColumn="0" w:oddVBand="0" w:evenVBand="0" w:oddHBand="0" w:evenHBand="0" w:firstRowFirstColumn="0" w:firstRowLastColumn="0" w:lastRowFirstColumn="0" w:lastRowLastColumn="0"/>
+            <w:tcW w:w="308" w:type="pct"/>
+          </w:tcPr>
+          <w:p>
+            <w:r>
+              <w:rPr>
+                <w:noProof/>
+                <w:lang w:eastAsia="en-US"/>
+              </w:rPr>
+              <mc:AlternateContent>
+                <mc:Choice Requires="wpg">
+                  <w:drawing>
+                    <wp:inline distT="0" distB="0" distL="0" distR="0" wp14:anchorId="0D317933" wp14:editId="3E0341EA">
+                      <wp:extent cx="141605" cy="141605"/>
+                      <wp:effectExtent l="0" t="0" r="0" b="0"/>
+                      <wp:docPr id="24" name="Group 5" descr="Tip icon"/>
+                      <wp:cNvGraphicFramePr/>
+                      <a:graphic xmlns:a="http://schemas.openxmlformats.org/drawingml/2006/main">
+                        <a:graphicData uri="http://schemas.microsoft.com/office/word/2010/wordprocessingGroup">
+                          <wpg:wgp>
+                            <wpg:cNvGrpSpPr/>
+                            <wpg:grpSpPr>
+                              <a:xfrm>
+                                <a:off x="0" y="0"/>
+                                <a:ext cx="141605" cy="141605"/>
+                                <a:chOff x="0" y="0"/>
+                                <a:chExt cx="141605" cy="141605"/>
+                              </a:xfrm>
+                            </wpg:grpSpPr>
+                            <wps:wsp>
+                              <wps:cNvPr id="25" name="Rectangle 25" descr="Blue rectangle"/>
+                              <wps:cNvSpPr>
+                                <a:spLocks noChangeArrowheads="1"/>
+                              </wps:cNvSpPr>
+                              <wps:spPr bwMode="auto">
+                                <a:xfrm>
+                                  <a:off x="0" y="0"/>
+                                  <a:ext cx="141605" cy="141605"/>
+                                </a:xfrm>
+                                <a:prstGeom prst="rect">
+                                  <a:avLst/>
+                                </a:prstGeom>
+                                <a:solidFill>
+                                  <a:schemeClr val="accent1">
+                                    <a:lumMod val="75000"/>
+                                  </a:schemeClr>
+                                </a:solidFill>
+                                <a:ln w="0">
+                                  <a:noFill/>
+                                  <a:prstDash val="solid"/>
+                                  <a:miter lim="800000"/>
+                                  <a:headEnd/>
+                                  <a:tailEnd/>
+                                </a:ln>
+                              </wps:spPr>
+                              <wps:bodyPr rot="0" vert="horz" wrap="square" lIns="91440" tIns="45720" rIns="91440" bIns="45720" anchor="t" anchorCtr="0" upright="1">
+                                <a:noAutofit/>
+                              </wps:bodyPr>
+                            </wps:wsp>
+                            <wps:wsp>
+                              <wps:cNvPr id="26" name="Freeform 70" descr="Information icon"/>
+                              <wps:cNvSpPr>
+                                <a:spLocks noEditPoints="1"/>
+                              </wps:cNvSpPr>
+                              <wps:spPr bwMode="auto">
+                                <a:xfrm>
+                                  <a:off x="58420" y="22225"/>
+                                  <a:ext cx="24765" cy="97155"/>
+                                </a:xfrm>
+                                <a:custGeom>
+                                  <a:avLst/>
+                                  <a:gdLst>
+                                    <a:gd name="T0" fmla="*/ 30 w 541"/>
+                                    <a:gd name="T1" fmla="*/ 791 h 2151"/>
+                                    <a:gd name="T2" fmla="*/ 511 w 541"/>
+                                    <a:gd name="T3" fmla="*/ 791 h 2151"/>
+                                    <a:gd name="T4" fmla="*/ 511 w 541"/>
+                                    <a:gd name="T5" fmla="*/ 2151 h 2151"/>
+                                    <a:gd name="T6" fmla="*/ 30 w 541"/>
+                                    <a:gd name="T7" fmla="*/ 2151 h 2151"/>
+                                    <a:gd name="T8" fmla="*/ 30 w 541"/>
+                                    <a:gd name="T9" fmla="*/ 791 h 2151"/>
+                                    <a:gd name="T10" fmla="*/ 271 w 541"/>
+                                    <a:gd name="T11" fmla="*/ 0 h 2151"/>
+                                    <a:gd name="T12" fmla="*/ 311 w 541"/>
+                                    <a:gd name="T13" fmla="*/ 3 h 2151"/>
+                                    <a:gd name="T14" fmla="*/ 349 w 541"/>
+                                    <a:gd name="T15" fmla="*/ 11 h 2151"/>
+                                    <a:gd name="T16" fmla="*/ 384 w 541"/>
+                                    <a:gd name="T17" fmla="*/ 26 h 2151"/>
+                                    <a:gd name="T18" fmla="*/ 418 w 541"/>
+                                    <a:gd name="T19" fmla="*/ 44 h 2151"/>
+                                    <a:gd name="T20" fmla="*/ 447 w 541"/>
+                                    <a:gd name="T21" fmla="*/ 66 h 2151"/>
+                                    <a:gd name="T22" fmla="*/ 475 w 541"/>
+                                    <a:gd name="T23" fmla="*/ 93 h 2151"/>
+                                    <a:gd name="T24" fmla="*/ 497 w 541"/>
+                                    <a:gd name="T25" fmla="*/ 123 h 2151"/>
+                                    <a:gd name="T26" fmla="*/ 516 w 541"/>
+                                    <a:gd name="T27" fmla="*/ 157 h 2151"/>
+                                    <a:gd name="T28" fmla="*/ 530 w 541"/>
+                                    <a:gd name="T29" fmla="*/ 193 h 2151"/>
+                                    <a:gd name="T30" fmla="*/ 538 w 541"/>
+                                    <a:gd name="T31" fmla="*/ 230 h 2151"/>
+                                    <a:gd name="T32" fmla="*/ 541 w 541"/>
+                                    <a:gd name="T33" fmla="*/ 270 h 2151"/>
+                                    <a:gd name="T34" fmla="*/ 538 w 541"/>
+                                    <a:gd name="T35" fmla="*/ 310 h 2151"/>
+                                    <a:gd name="T36" fmla="*/ 530 w 541"/>
+                                    <a:gd name="T37" fmla="*/ 347 h 2151"/>
+                                    <a:gd name="T38" fmla="*/ 516 w 541"/>
+                                    <a:gd name="T39" fmla="*/ 384 h 2151"/>
+                                    <a:gd name="T40" fmla="*/ 497 w 541"/>
+                                    <a:gd name="T41" fmla="*/ 417 h 2151"/>
+                                    <a:gd name="T42" fmla="*/ 475 w 541"/>
+                                    <a:gd name="T43" fmla="*/ 447 h 2151"/>
+                                    <a:gd name="T44" fmla="*/ 447 w 541"/>
+                                    <a:gd name="T45" fmla="*/ 474 h 2151"/>
+                                    <a:gd name="T46" fmla="*/ 418 w 541"/>
+                                    <a:gd name="T47" fmla="*/ 496 h 2151"/>
+                                    <a:gd name="T48" fmla="*/ 384 w 541"/>
+                                    <a:gd name="T49" fmla="*/ 515 h 2151"/>
+                                    <a:gd name="T50" fmla="*/ 349 w 541"/>
+                                    <a:gd name="T51" fmla="*/ 529 h 2151"/>
+                                    <a:gd name="T52" fmla="*/ 311 w 541"/>
+                                    <a:gd name="T53" fmla="*/ 538 h 2151"/>
+                                    <a:gd name="T54" fmla="*/ 271 w 541"/>
+                                    <a:gd name="T55" fmla="*/ 540 h 2151"/>
+                                    <a:gd name="T56" fmla="*/ 231 w 541"/>
+                                    <a:gd name="T57" fmla="*/ 538 h 2151"/>
+                                    <a:gd name="T58" fmla="*/ 193 w 541"/>
+                                    <a:gd name="T59" fmla="*/ 529 h 2151"/>
+                                    <a:gd name="T60" fmla="*/ 157 w 541"/>
+                                    <a:gd name="T61" fmla="*/ 515 h 2151"/>
+                                    <a:gd name="T62" fmla="*/ 125 w 541"/>
+                                    <a:gd name="T63" fmla="*/ 496 h 2151"/>
+                                    <a:gd name="T64" fmla="*/ 94 w 541"/>
+                                    <a:gd name="T65" fmla="*/ 474 h 2151"/>
+                                    <a:gd name="T66" fmla="*/ 68 w 541"/>
+                                    <a:gd name="T67" fmla="*/ 447 h 2151"/>
+                                    <a:gd name="T68" fmla="*/ 44 w 541"/>
+                                    <a:gd name="T69" fmla="*/ 417 h 2151"/>
+                                    <a:gd name="T70" fmla="*/ 26 w 541"/>
+                                    <a:gd name="T71" fmla="*/ 384 h 2151"/>
+                                    <a:gd name="T72" fmla="*/ 13 w 541"/>
+                                    <a:gd name="T73" fmla="*/ 347 h 2151"/>
+                                    <a:gd name="T74" fmla="*/ 3 w 541"/>
+                                    <a:gd name="T75" fmla="*/ 310 h 2151"/>
+                                    <a:gd name="T76" fmla="*/ 0 w 541"/>
+                                    <a:gd name="T77" fmla="*/ 270 h 2151"/>
+                                    <a:gd name="T78" fmla="*/ 3 w 541"/>
+                                    <a:gd name="T79" fmla="*/ 230 h 2151"/>
+                                    <a:gd name="T80" fmla="*/ 13 w 541"/>
+                                    <a:gd name="T81" fmla="*/ 193 h 2151"/>
+                                    <a:gd name="T82" fmla="*/ 26 w 541"/>
+                                    <a:gd name="T83" fmla="*/ 157 h 2151"/>
+                                    <a:gd name="T84" fmla="*/ 44 w 541"/>
+                                    <a:gd name="T85" fmla="*/ 123 h 2151"/>
+                                    <a:gd name="T86" fmla="*/ 68 w 541"/>
+                                    <a:gd name="T87" fmla="*/ 93 h 2151"/>
+                                    <a:gd name="T88" fmla="*/ 94 w 541"/>
+                                    <a:gd name="T89" fmla="*/ 66 h 2151"/>
+                                    <a:gd name="T90" fmla="*/ 125 w 541"/>
+                                    <a:gd name="T91" fmla="*/ 44 h 2151"/>
+                                    <a:gd name="T92" fmla="*/ 157 w 541"/>
+                                    <a:gd name="T93" fmla="*/ 26 h 2151"/>
+                                    <a:gd name="T94" fmla="*/ 193 w 541"/>
+                                    <a:gd name="T95" fmla="*/ 11 h 2151"/>
+                                    <a:gd name="T96" fmla="*/ 231 w 541"/>
+                                    <a:gd name="T97" fmla="*/ 3 h 2151"/>
+                                    <a:gd name="T98" fmla="*/ 271 w 541"/>
+                                    <a:gd name="T99" fmla="*/ 0 h 2151"/>
+                                  </a:gdLst>
+                                  <a:ahLst/>
+                                  <a:cxnLst>
+                                    <a:cxn ang="0">
+                                      <a:pos x="T0" y="T1"/>
+                                    </a:cxn>
+                                    <a:cxn ang="0">
+                                      <a:pos x="T2" y="T3"/>
+                                    </a:cxn>
+                                    <a:cxn ang="0">
+                                      <a:pos x="T4" y="T5"/>
+                                    </a:cxn>
+                                    <a:cxn ang="0">
+                                      <a:pos x="T6" y="T7"/>
+                                    </a:cxn>
+                                    <a:cxn ang="0">
+                                      <a:pos x="T8" y="T9"/>
+                                    </a:cxn>
+                                    <a:cxn ang="0">
+                                      <a:pos x="T10" y="T11"/>
+                                    </a:cxn>
+                                    <a:cxn ang="0">
+                                      <a:pos x="T12" y="T13"/>
+                                    </a:cxn>
+                                    <a:cxn ang="0">
+                                      <a:pos x="T14" y="T15"/>
+                                    </a:cxn>
+                                    <a:cxn ang="0">
+                                      <a:pos x="T16" y="T17"/>
+                                    </a:cxn>
+                                    <a:cxn ang="0">
+                                      <a:pos x="T18" y="T19"/>
+                                    </a:cxn>
+                                    <a:cxn ang="0">
+                                      <a:pos x="T20" y="T21"/>
+                                    </a:cxn>
+                                    <a:cxn ang="0">
+                                      <a:pos x="T22" y="T23"/>
+                                    </a:cxn>
+                                    <a:cxn ang="0">
+                                      <a:pos x="T24" y="T25"/>
+                                    </a:cxn>
+                                    <a:cxn ang="0">
+                                      <a:pos x="T26" y="T27"/>
+                                    </a:cxn>
+                                    <a:cxn ang="0">
+                                      <a:pos x="T28" y="T29"/>
+                                    </a:cxn>
+                                    <a:cxn ang="0">
+                                      <a:pos x="T30" y="T31"/>
+                                    </a:cxn>
+                                    <a:cxn ang="0">
+                                      <a:pos x="T32" y="T33"/>
+                                    </a:cxn>
+                                    <a:cxn ang="0">
+                                      <a:pos x="T34" y="T35"/>
+                                    </a:cxn>
+                                    <a:cxn ang="0">
+                                      <a:pos x="T36" y="T37"/>
+                                    </a:cxn>
+                                    <a:cxn ang="0">
+                                      <a:pos x="T38" y="T39"/>
+                                    </a:cxn>
+                                    <a:cxn ang="0">
+                                      <a:pos x="T40" y="T41"/>
+                                    </a:cxn>
+                                    <a:cxn ang="0">
+                                      <a:pos x="T42" y="T43"/>
+                                    </a:cxn>
+                                    <a:cxn ang="0">
+                                      <a:pos x="T44" y="T45"/>
+                                    </a:cxn>
+                                    <a:cxn ang="0">
+                                      <a:pos x="T46" y="T47"/>
+                                    </a:cxn>
+                                    <a:cxn ang="0">
+                                      <a:pos x="T48" y="T49"/>
+                                    </a:cxn>
+                                    <a:cxn ang="0">
+                                      <a:pos x="T50" y="T51"/>
+                                    </a:cxn>
+                                    <a:cxn ang="0">
+                                      <a:pos x="T52" y="T53"/>
+                                    </a:cxn>
+                                    <a:cxn ang="0">
+                                      <a:pos x="T54" y="T55"/>
+                                    </a:cxn>
+                                    <a:cxn ang="0">
+                                      <a:pos x="T56" y="T57"/>
+                                    </a:cxn>
+                                    <a:cxn ang="0">
+                                      <a:pos x="T58" y="T59"/>
+                                    </a:cxn>
+                                    <a:cxn ang="0">
+                                      <a:pos x="T60" y="T61"/>
+                                    </a:cxn>
+                                    <a:cxn ang="0">
+                                      <a:pos x="T62" y="T63"/>
+                                    </a:cxn>
+                                    <a:cxn ang="0">
+                                      <a:pos x="T64" y="T65"/>
+                                    </a:cxn>
+                                    <a:cxn ang="0">
+                                      <a:pos x="T66" y="T67"/>
+                                    </a:cxn>
+                                    <a:cxn ang="0">
+                                      <a:pos x="T68" y="T69"/>
+                                    </a:cxn>
+                                    <a:cxn ang="0">
+                                      <a:pos x="T70" y="T71"/>
+                                    </a:cxn>
+                                    <a:cxn ang="0">
+                                      <a:pos x="T72" y="T73"/>
+                                    </a:cxn>
+                                    <a:cxn ang="0">
+                                      <a:pos x="T74" y="T75"/>
+                                    </a:cxn>
+                                    <a:cxn ang="0">
+                                      <a:pos x="T76" y="T77"/>
+                                    </a:cxn>
+                                    <a:cxn ang="0">
+                                      <a:pos x="T78" y="T79"/>
+                                    </a:cxn>
+                                    <a:cxn ang="0">
+                                      <a:pos x="T80" y="T81"/>
+                                    </a:cxn>
+                                    <a:cxn ang="0">
+                                      <a:pos x="T82" y="T83"/>
+                                    </a:cxn>
+                                    <a:cxn ang="0">
+                                      <a:pos x="T84" y="T85"/>
+                                    </a:cxn>
+                                    <a:cxn ang="0">
+                                      <a:pos x="T86" y="T87"/>
+                                    </a:cxn>
+                                    <a:cxn ang="0">
+                                      <a:pos x="T88" y="T89"/>
+                                    </a:cxn>
+                                    <a:cxn ang="0">
+                                      <a:pos x="T90" y="T91"/>
+                                    </a:cxn>
+                                    <a:cxn ang="0">
+                                      <a:pos x="T92" y="T93"/>
+                                    </a:cxn>
+                                    <a:cxn ang="0">
+                                      <a:pos x="T94" y="T95"/>
+                                    </a:cxn>
+                                    <a:cxn ang="0">
+                                      <a:pos x="T96" y="T97"/>
+                                    </a:cxn>
+                                    <a:cxn ang="0">
+                                      <a:pos x="T98" y="T99"/>
+                                    </a:cxn>
+                                  </a:cxnLst>
+                                  <a:rect l="0" t="0" r="r" b="b"/>
+                                  <a:pathLst>
+                                    <a:path w="541" h="2151">
+                                      <a:moveTo>
+                                        <a:pt x="30" y="791"/>
+                                      </a:moveTo>
+                                      <a:lnTo>
+                                        <a:pt x="511" y="791"/>
+                                      </a:lnTo>
+                                      <a:lnTo>
+                                        <a:pt x="511" y="2151"/>
+                                      </a:lnTo>
+                                      <a:lnTo>
+                                        <a:pt x="30" y="2151"/>
+                                      </a:lnTo>
+                                      <a:lnTo>
+                                        <a:pt x="30" y="791"/>
+                                      </a:lnTo>
+                                      <a:close/>
+                                      <a:moveTo>
+                                        <a:pt x="271" y="0"/>
+                                      </a:moveTo>
+                                      <a:lnTo>
+                                        <a:pt x="311" y="3"/>
+                                      </a:lnTo>
+                                      <a:lnTo>
+                                        <a:pt x="349" y="11"/>
+                                      </a:lnTo>
+                                      <a:lnTo>
+                                        <a:pt x="384" y="26"/>
+                                      </a:lnTo>
+                                      <a:lnTo>
+                                        <a:pt x="418" y="44"/>
+                                      </a:lnTo>
+                                      <a:lnTo>
+                                        <a:pt x="447" y="66"/>
+                                      </a:lnTo>
+                                      <a:lnTo>
+                                        <a:pt x="475" y="93"/>
+                                      </a:lnTo>
+                                      <a:lnTo>
+                                        <a:pt x="497" y="123"/>
+                                      </a:lnTo>
+                                      <a:lnTo>
+                                        <a:pt x="516" y="157"/>
+                                      </a:lnTo>
+                                      <a:lnTo>
+                                        <a:pt x="530" y="193"/>
+                                      </a:lnTo>
+                                      <a:lnTo>
+                                        <a:pt x="538" y="230"/>
+                                      </a:lnTo>
+                                      <a:lnTo>
+                                        <a:pt x="541" y="270"/>
+                                      </a:lnTo>
+                                      <a:lnTo>
+                                        <a:pt x="538" y="310"/>
+                                      </a:lnTo>
+                                      <a:lnTo>
+                                        <a:pt x="530" y="347"/>
+                                      </a:lnTo>
+                                      <a:lnTo>
+                                        <a:pt x="516" y="384"/>
+                                      </a:lnTo>
+                                      <a:lnTo>
+                                        <a:pt x="497" y="417"/>
+                                      </a:lnTo>
+                                      <a:lnTo>
+                                        <a:pt x="475" y="447"/>
+                                      </a:lnTo>
+                                      <a:lnTo>
+                                        <a:pt x="447" y="474"/>
+                                      </a:lnTo>
+                                      <a:lnTo>
+                                        <a:pt x="418" y="496"/>
+                                      </a:lnTo>
+                                      <a:lnTo>
+                                        <a:pt x="384" y="515"/>
+                                      </a:lnTo>
+                                      <a:lnTo>
+                                        <a:pt x="349" y="529"/>
+                                      </a:lnTo>
+                                      <a:lnTo>
+                                        <a:pt x="311" y="538"/>
+                                      </a:lnTo>
+                                      <a:lnTo>
+                                        <a:pt x="271" y="540"/>
+                                      </a:lnTo>
+                                      <a:lnTo>
+                                        <a:pt x="231" y="538"/>
+                                      </a:lnTo>
+                                      <a:lnTo>
+                                        <a:pt x="193" y="529"/>
+                                      </a:lnTo>
+                                      <a:lnTo>
+                                        <a:pt x="157" y="515"/>
+                                      </a:lnTo>
+                                      <a:lnTo>
+                                        <a:pt x="125" y="496"/>
+                                      </a:lnTo>
+                                      <a:lnTo>
+                                        <a:pt x="94" y="474"/>
+                                      </a:lnTo>
+                                      <a:lnTo>
+                                        <a:pt x="68" y="447"/>
+                                      </a:lnTo>
+                                      <a:lnTo>
+                                        <a:pt x="44" y="417"/>
+                                      </a:lnTo>
+                                      <a:lnTo>
+                                        <a:pt x="26" y="384"/>
+                                      </a:lnTo>
+                                      <a:lnTo>
+                                        <a:pt x="13" y="347"/>
+                                      </a:lnTo>
+                                      <a:lnTo>
+                                        <a:pt x="3" y="310"/>
+                                      </a:lnTo>
+                                      <a:lnTo>
+                                        <a:pt x="0" y="270"/>
+                                      </a:lnTo>
+                                      <a:lnTo>
+                                        <a:pt x="3" y="230"/>
+                                      </a:lnTo>
+                                      <a:lnTo>
+                                        <a:pt x="13" y="193"/>
+                                      </a:lnTo>
+                                      <a:lnTo>
+                                        <a:pt x="26" y="157"/>
+                                      </a:lnTo>
+                                      <a:lnTo>
+                                        <a:pt x="44" y="123"/>
+                                      </a:lnTo>
+                                      <a:lnTo>
+                                        <a:pt x="68" y="93"/>
+                                      </a:lnTo>
+                                      <a:lnTo>
+                                        <a:pt x="94" y="66"/>
+                                      </a:lnTo>
+                                      <a:lnTo>
+                                        <a:pt x="125" y="44"/>
+                                      </a:lnTo>
+                                      <a:lnTo>
+                                        <a:pt x="157" y="26"/>
+                                      </a:lnTo>
+                                      <a:lnTo>
+                                        <a:pt x="193" y="11"/>
+                                      </a:lnTo>
+                                      <a:lnTo>
+                                        <a:pt x="231" y="3"/>
+                                      </a:lnTo>
+                                      <a:lnTo>
+                                        <a:pt x="271" y="0"/>
+                                      </a:lnTo>
+                                      <a:close/>
+                                    </a:path>
+                                  </a:pathLst>
+                                </a:custGeom>
+                                <a:solidFill>
+                                  <a:srgbClr val="FFFFFF"/>
+                                </a:solidFill>
+                                <a:ln w="0">
+                                  <a:noFill/>
+                                  <a:prstDash val="solid"/>
+                                  <a:round/>
+                                  <a:headEnd/>
+                                  <a:tailEnd/>
+                                </a:ln>
+                              </wps:spPr>
+                              <wps:bodyPr rot="0" vert="horz" wrap="square" lIns="91440" tIns="45720" rIns="91440" bIns="45720" anchor="t" anchorCtr="0" upright="1">
+                                <a:noAutofit/>
+                              </wps:bodyPr>
+                            </wps:wsp>
+                          </wpg:wgp>
+                        </a:graphicData>
+                      </a:graphic>
+                    </wp:inline>
+                  </w:drawing>
+                </mc:Choice>
+                <mc:Fallback>
+                  <w:pict>
+                    <v:group w14:anchorId="1DC5E680" id="Group 5" o:spid="_x0000_s1026" alt="Tip icon" style="width:11.15pt;height:11.15pt;mso-position-horizontal-relative:char;mso-position-vertical-relative:line" coordsize="141605,141605" o:gfxdata="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">
+                      <v:rect id="Rectangle 25" o:spid="_x0000_s1027" alt="Blue rectangle" style="position:absolute;width:141605;height:141605;visibility:visible;mso-wrap-style:square;v-text-anchor:top" o:gfxdata="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" fillcolor="#2e74b5 [2404]" stroked="f" strokeweight="0"/>
+                      <v:shape id="Freeform 70" o:spid="_x0000_s1028" alt="Information icon" style="position:absolute;left:58420;top:22225;width:24765;height:97155;visibility:visible;mso-wrap-style:square;v-text-anchor:top" coordsize="541,2151" o:gfxdata="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" path="m30,791r481,l511,2151r-481,l30,791xm271,r40,3l349,11r35,15l418,44r29,22l475,93r22,30l516,157r14,36l538,230r3,40l538,310r-8,37l516,384r-19,33l475,447r-28,27l418,496r-34,19l349,529r-38,9l271,540r-40,-2l193,529,157,515,125,496,94,474,68,447,44,417,26,384,13,347,3,310,,270,3,230,13,193,26,157,44,123,68,93,94,66,125,44,157,26,193,11,231,3,271,xe" stroked="f" strokeweight="0">
+                        <v:path arrowok="t" o:connecttype="custom" o:connectlocs="1373,35727;23392,35727;23392,97155;1373,97155;1373,35727;12405,0;14236,136;15976,497;17578,1174;19135,1987;20462,2981;21744,4201;22751,5556;23621,7091;24261,8717;24628,10388;24765,12195;24628,14002;24261,15673;23621,17344;22751,18835;21744,20190;20462,21409;19135,22403;17578,23261;15976,23894;14236,24300;12405,24390;10574,24300;8835,23894;7187,23261;5722,22403;4303,21409;3113,20190;2014,18835;1190,17344;595,15673;137,14002;0,12195;137,10388;595,8717;1190,7091;2014,5556;3113,4201;4303,2981;5722,1987;7187,1174;8835,497;10574,136;12405,0" o:connectangles="0,0,0,0,0,0,0,0,0,0,0,0,0,0,0,0,0,0,0,0,0,0,0,0,0,0,0,0,0,0,0,0,0,0,0,0,0,0,0,0,0,0,0,0,0,0,0,0,0,0"/>
+                        <o:lock v:ext="edit" verticies="t"/>
+                      </v:shape>
+                      <w10:anchorlock/>
+                    </v:group>
+                  </w:pict>
+                </mc:Fallback>
+              </mc:AlternateContent>
+            </w:r>
+          </w:p>
+        </w:tc>
+        <w:tc>
+          <w:tcPr>
+            <w:tcW w:w="4692" w:type="pct"/>
+          </w:tcPr>
+          <w:p>
+            <w:pPr>
+              <w:pStyle w:val="TipText"/>
+              <w:cnfStyle w:val="000000000000" w:firstRow="0" w:lastRow="0" w:firstColumn="0" w:lastColumn="0" w:oddVBand="0" w:evenVBand="0" w:oddHBand="0" w:evenHBand="0" w:firstRowFirstColumn="0" w:firstRowLastColumn="0" w:lastRowFirstColumn="0" w:lastRowLastColumn="0"/>
+            </w:pPr>
+            <w:r>
+              <w:t>For the second part of the back wall drilling, mount the back brace as shown in the diagram below.</w:t>
+            </w:r>
+          </w:p>
+          <w:p>
+            <w:pPr>
+              <w:pStyle w:val="TipText"/>
+              <w:numPr>
+                <w:ilvl w:val="0"/>
+                <w:numId w:val="16"/>
+              </w:numPr>
+              <w:spacing w:after="0"/>
+              <w:cnfStyle w:val="000000000000" w:firstRow="0" w:lastRow="0" w:firstColumn="0" w:lastColumn="0" w:oddVBand="0" w:evenVBand="0" w:oddHBand="0" w:evenHBand="0" w:firstRowFirstColumn="0" w:firstRowLastColumn="0" w:lastRowFirstColumn="0" w:lastRowLastColumn="0"/>
+            </w:pPr>
+            <w:r>
+              <w:t xml:space="preserve">Drill the </w:t>
+            </w:r>
+            <w:r>
+              <w:t>two</w:t>
+            </w:r>
+            <w:r>
+              <w:t xml:space="preserve"> 4.5mm holes </w:t>
+            </w:r>
+            <w:r>
+              <w:t>down the center</w:t>
+            </w:r>
+          </w:p>
+          <w:p>
+            <w:pPr>
+              <w:pStyle w:val="TipText"/>
+              <w:cnfStyle w:val="000000000000" w:firstRow="0" w:lastRow="0" w:firstColumn="0" w:lastColumn="0" w:oddVBand="0" w:evenVBand="0" w:oddHBand="0" w:evenHBand="0" w:firstRowFirstColumn="0" w:firstRowLastColumn="0" w:lastRowFirstColumn="0" w:lastRowLastColumn="0"/>
+            </w:pPr>
+          </w:p>
+        </w:tc>
+      </w:tr>
+    </w:tbl>
+    <w:p/>
+    <w:p>
+      <w:r>
+        <w:rPr>
+          <w:noProof/>
+        </w:rPr>
+        <w:drawing>
+          <wp:inline distT="0" distB="0" distL="0" distR="0" wp14:anchorId="2D24788B" wp14:editId="3EACDBE4">
+            <wp:extent cx="3692677" cy="2390775"/>
+            <wp:effectExtent l="0" t="0" r="3175" b="0"/>
+            <wp:docPr id="30" name="Picture 30"/>
+            <wp:cNvGraphicFramePr>
+              <a:graphicFrameLocks xmlns:a="http://schemas.openxmlformats.org/drawingml/2006/main" noChangeAspect="1"/>
+            </wp:cNvGraphicFramePr>
+            <a:graphic xmlns:a="http://schemas.openxmlformats.org/drawingml/2006/main">
+              <a:graphicData uri="http://schemas.openxmlformats.org/drawingml/2006/picture">
+                <pic:pic xmlns:pic="http://schemas.openxmlformats.org/drawingml/2006/picture">
+                  <pic:nvPicPr>
+                    <pic:cNvPr id="0" name="Picture 8"/>
+                    <pic:cNvPicPr>
+                      <a:picLocks noChangeAspect="1" noChangeArrowheads="1"/>
+                    </pic:cNvPicPr>
+                  </pic:nvPicPr>
+                  <pic:blipFill>
+                    <a:blip r:embed="rId20" cstate="print">
+                      <a:extLst>
+                        <a:ext uri="{28A0092B-C50C-407E-A947-70E740481C1C}">
+                          <a14:useLocalDpi xmlns:a14="http://schemas.microsoft.com/office/drawing/2010/main" val="0"/>
+                        </a:ext>
+                      </a:extLst>
+                    </a:blip>
+                    <a:srcRect/>
+                    <a:stretch>
+                      <a:fillRect/>
+                    </a:stretch>
+                  </pic:blipFill>
+                  <pic:spPr bwMode="auto">
+                    <a:xfrm>
+                      <a:off x="0" y="0"/>
+                      <a:ext cx="3798481" cy="2459277"/>
+                    </a:xfrm>
+                    <a:prstGeom prst="rect">
+                      <a:avLst/>
+                    </a:prstGeom>
+                    <a:noFill/>
+                    <a:ln>
+                      <a:noFill/>
+                    </a:ln>
+                  </pic:spPr>
+                </pic:pic>
+              </a:graphicData>
+            </a:graphic>
+          </wp:inline>
+        </w:drawing>
+      </w:r>
+    </w:p>
+    <w:p>
       <w:pPr>
         <w:pStyle w:val="Heading2"/>
       </w:pPr>
       <w:r>
         <w:lastRenderedPageBreak/>
+        <w:t xml:space="preserve">Drill </w:t>
+      </w:r>
+      <w:proofErr w:type="spellStart"/>
+      <w:r>
+        <w:t>Fanless</w:t>
+      </w:r>
+      <w:proofErr w:type="spellEnd"/>
+      <w:r>
+        <w:t xml:space="preserve"> PSU Holes</w:t>
+      </w:r>
+    </w:p>
+    <w:tbl>
+      <w:tblPr>
+        <w:tblStyle w:val="TipTable"/>
+        <w:tblW w:w="5000" w:type="pct"/>
+        <w:tblLook w:val="04A0" w:firstRow="1" w:lastRow="0" w:firstColumn="1" w:lastColumn="0" w:noHBand="0" w:noVBand="1"/>
+        <w:tblDescription w:val="Layout table"/>
+      </w:tblPr>
+      <w:tblGrid>
+        <w:gridCol w:w="577"/>
+        <w:gridCol w:w="8783"/>
+      </w:tblGrid>
+      <w:tr>
+        <w:tc>
+          <w:tcPr>
+            <w:cnfStyle w:val="001000000000" w:firstRow="0" w:lastRow="0" w:firstColumn="1" w:lastColumn="0" w:oddVBand="0" w:evenVBand="0" w:oddHBand="0" w:evenHBand="0" w:firstRowFirstColumn="0" w:firstRowLastColumn="0" w:lastRowFirstColumn="0" w:lastRowLastColumn="0"/>
+            <w:tcW w:w="308" w:type="pct"/>
+          </w:tcPr>
+          <w:p>
+            <w:r>
+              <w:rPr>
+                <w:noProof/>
+                <w:lang w:eastAsia="en-US"/>
+              </w:rPr>
+              <mc:AlternateContent>
+                <mc:Choice Requires="wpg">
+                  <w:drawing>
+                    <wp:inline distT="0" distB="0" distL="0" distR="0" wp14:anchorId="517D39A8" wp14:editId="4C19B833">
+                      <wp:extent cx="141605" cy="141605"/>
+                      <wp:effectExtent l="0" t="0" r="0" b="0"/>
+                      <wp:docPr id="31" name="Group 5" descr="Tip icon"/>
+                      <wp:cNvGraphicFramePr/>
+                      <a:graphic xmlns:a="http://schemas.openxmlformats.org/drawingml/2006/main">
+                        <a:graphicData uri="http://schemas.microsoft.com/office/word/2010/wordprocessingGroup">
+                          <wpg:wgp>
+                            <wpg:cNvGrpSpPr/>
+                            <wpg:grpSpPr>
+                              <a:xfrm>
+                                <a:off x="0" y="0"/>
+                                <a:ext cx="141605" cy="141605"/>
+                                <a:chOff x="0" y="0"/>
+                                <a:chExt cx="141605" cy="141605"/>
+                              </a:xfrm>
+                            </wpg:grpSpPr>
+                            <wps:wsp>
+                              <wps:cNvPr id="32" name="Rectangle 32" descr="Blue rectangle"/>
+                              <wps:cNvSpPr>
+                                <a:spLocks noChangeArrowheads="1"/>
+                              </wps:cNvSpPr>
+                              <wps:spPr bwMode="auto">
+                                <a:xfrm>
+                                  <a:off x="0" y="0"/>
+                                  <a:ext cx="141605" cy="141605"/>
+                                </a:xfrm>
+                                <a:prstGeom prst="rect">
+                                  <a:avLst/>
+                                </a:prstGeom>
+                                <a:solidFill>
+                                  <a:schemeClr val="accent1">
+                                    <a:lumMod val="75000"/>
+                                  </a:schemeClr>
+                                </a:solidFill>
+                                <a:ln w="0">
+                                  <a:noFill/>
+                                  <a:prstDash val="solid"/>
+                                  <a:miter lim="800000"/>
+                                  <a:headEnd/>
+                                  <a:tailEnd/>
+                                </a:ln>
+                              </wps:spPr>
+                              <wps:bodyPr rot="0" vert="horz" wrap="square" lIns="91440" tIns="45720" rIns="91440" bIns="45720" anchor="t" anchorCtr="0" upright="1">
+                                <a:noAutofit/>
+                              </wps:bodyPr>
+                            </wps:wsp>
+                            <wps:wsp>
+                              <wps:cNvPr id="33" name="Freeform 67" descr="Information icon"/>
+                              <wps:cNvSpPr>
+                                <a:spLocks noEditPoints="1"/>
+                              </wps:cNvSpPr>
+                              <wps:spPr bwMode="auto">
+                                <a:xfrm>
+                                  <a:off x="58420" y="22225"/>
+                                  <a:ext cx="24765" cy="97155"/>
+                                </a:xfrm>
+                                <a:custGeom>
+                                  <a:avLst/>
+                                  <a:gdLst>
+                                    <a:gd name="T0" fmla="*/ 30 w 541"/>
+                                    <a:gd name="T1" fmla="*/ 791 h 2151"/>
+                                    <a:gd name="T2" fmla="*/ 511 w 541"/>
+                                    <a:gd name="T3" fmla="*/ 791 h 2151"/>
+                                    <a:gd name="T4" fmla="*/ 511 w 541"/>
+                                    <a:gd name="T5" fmla="*/ 2151 h 2151"/>
+                                    <a:gd name="T6" fmla="*/ 30 w 541"/>
+                                    <a:gd name="T7" fmla="*/ 2151 h 2151"/>
+                                    <a:gd name="T8" fmla="*/ 30 w 541"/>
+                                    <a:gd name="T9" fmla="*/ 791 h 2151"/>
+                                    <a:gd name="T10" fmla="*/ 271 w 541"/>
+                                    <a:gd name="T11" fmla="*/ 0 h 2151"/>
+                                    <a:gd name="T12" fmla="*/ 311 w 541"/>
+                                    <a:gd name="T13" fmla="*/ 3 h 2151"/>
+                                    <a:gd name="T14" fmla="*/ 349 w 541"/>
+                                    <a:gd name="T15" fmla="*/ 11 h 2151"/>
+                                    <a:gd name="T16" fmla="*/ 384 w 541"/>
+                                    <a:gd name="T17" fmla="*/ 26 h 2151"/>
+                                    <a:gd name="T18" fmla="*/ 418 w 541"/>
+                                    <a:gd name="T19" fmla="*/ 44 h 2151"/>
+                                    <a:gd name="T20" fmla="*/ 447 w 541"/>
+                                    <a:gd name="T21" fmla="*/ 66 h 2151"/>
+                                    <a:gd name="T22" fmla="*/ 475 w 541"/>
+                                    <a:gd name="T23" fmla="*/ 93 h 2151"/>
+                                    <a:gd name="T24" fmla="*/ 497 w 541"/>
+                                    <a:gd name="T25" fmla="*/ 123 h 2151"/>
+                                    <a:gd name="T26" fmla="*/ 516 w 541"/>
+                                    <a:gd name="T27" fmla="*/ 157 h 2151"/>
+                                    <a:gd name="T28" fmla="*/ 530 w 541"/>
+                                    <a:gd name="T29" fmla="*/ 193 h 2151"/>
+                                    <a:gd name="T30" fmla="*/ 538 w 541"/>
+                                    <a:gd name="T31" fmla="*/ 230 h 2151"/>
+                                    <a:gd name="T32" fmla="*/ 541 w 541"/>
+                                    <a:gd name="T33" fmla="*/ 270 h 2151"/>
+                                    <a:gd name="T34" fmla="*/ 538 w 541"/>
+                                    <a:gd name="T35" fmla="*/ 310 h 2151"/>
+                                    <a:gd name="T36" fmla="*/ 530 w 541"/>
+                                    <a:gd name="T37" fmla="*/ 347 h 2151"/>
+                                    <a:gd name="T38" fmla="*/ 516 w 541"/>
+                                    <a:gd name="T39" fmla="*/ 384 h 2151"/>
+                                    <a:gd name="T40" fmla="*/ 497 w 541"/>
+                                    <a:gd name="T41" fmla="*/ 417 h 2151"/>
+                                    <a:gd name="T42" fmla="*/ 475 w 541"/>
+                                    <a:gd name="T43" fmla="*/ 447 h 2151"/>
+                                    <a:gd name="T44" fmla="*/ 447 w 541"/>
+                                    <a:gd name="T45" fmla="*/ 474 h 2151"/>
+                                    <a:gd name="T46" fmla="*/ 418 w 541"/>
+                                    <a:gd name="T47" fmla="*/ 496 h 2151"/>
+                                    <a:gd name="T48" fmla="*/ 384 w 541"/>
+                                    <a:gd name="T49" fmla="*/ 515 h 2151"/>
+                                    <a:gd name="T50" fmla="*/ 349 w 541"/>
+                                    <a:gd name="T51" fmla="*/ 529 h 2151"/>
+                                    <a:gd name="T52" fmla="*/ 311 w 541"/>
+                                    <a:gd name="T53" fmla="*/ 538 h 2151"/>
+                                    <a:gd name="T54" fmla="*/ 271 w 541"/>
+                                    <a:gd name="T55" fmla="*/ 540 h 2151"/>
+                                    <a:gd name="T56" fmla="*/ 231 w 541"/>
+                                    <a:gd name="T57" fmla="*/ 538 h 2151"/>
+                                    <a:gd name="T58" fmla="*/ 193 w 541"/>
+                                    <a:gd name="T59" fmla="*/ 529 h 2151"/>
+                                    <a:gd name="T60" fmla="*/ 157 w 541"/>
+                                    <a:gd name="T61" fmla="*/ 515 h 2151"/>
+                                    <a:gd name="T62" fmla="*/ 125 w 541"/>
+                                    <a:gd name="T63" fmla="*/ 496 h 2151"/>
+                                    <a:gd name="T64" fmla="*/ 94 w 541"/>
+                                    <a:gd name="T65" fmla="*/ 474 h 2151"/>
+                                    <a:gd name="T66" fmla="*/ 68 w 541"/>
+                                    <a:gd name="T67" fmla="*/ 447 h 2151"/>
+                                    <a:gd name="T68" fmla="*/ 44 w 541"/>
+                                    <a:gd name="T69" fmla="*/ 417 h 2151"/>
+                                    <a:gd name="T70" fmla="*/ 26 w 541"/>
+                                    <a:gd name="T71" fmla="*/ 384 h 2151"/>
+                                    <a:gd name="T72" fmla="*/ 13 w 541"/>
+                                    <a:gd name="T73" fmla="*/ 347 h 2151"/>
+                                    <a:gd name="T74" fmla="*/ 3 w 541"/>
+                                    <a:gd name="T75" fmla="*/ 310 h 2151"/>
+                                    <a:gd name="T76" fmla="*/ 0 w 541"/>
+                                    <a:gd name="T77" fmla="*/ 270 h 2151"/>
+                                    <a:gd name="T78" fmla="*/ 3 w 541"/>
+                                    <a:gd name="T79" fmla="*/ 230 h 2151"/>
+                                    <a:gd name="T80" fmla="*/ 13 w 541"/>
+                                    <a:gd name="T81" fmla="*/ 193 h 2151"/>
+                                    <a:gd name="T82" fmla="*/ 26 w 541"/>
+                                    <a:gd name="T83" fmla="*/ 157 h 2151"/>
+                                    <a:gd name="T84" fmla="*/ 44 w 541"/>
+                                    <a:gd name="T85" fmla="*/ 123 h 2151"/>
+                                    <a:gd name="T86" fmla="*/ 68 w 541"/>
+                                    <a:gd name="T87" fmla="*/ 93 h 2151"/>
+                                    <a:gd name="T88" fmla="*/ 94 w 541"/>
+                                    <a:gd name="T89" fmla="*/ 66 h 2151"/>
+                                    <a:gd name="T90" fmla="*/ 125 w 541"/>
+                                    <a:gd name="T91" fmla="*/ 44 h 2151"/>
+                                    <a:gd name="T92" fmla="*/ 157 w 541"/>
+                                    <a:gd name="T93" fmla="*/ 26 h 2151"/>
+                                    <a:gd name="T94" fmla="*/ 193 w 541"/>
+                                    <a:gd name="T95" fmla="*/ 11 h 2151"/>
+                                    <a:gd name="T96" fmla="*/ 231 w 541"/>
+                                    <a:gd name="T97" fmla="*/ 3 h 2151"/>
+                                    <a:gd name="T98" fmla="*/ 271 w 541"/>
+                                    <a:gd name="T99" fmla="*/ 0 h 2151"/>
+                                  </a:gdLst>
+                                  <a:ahLst/>
+                                  <a:cxnLst>
+                                    <a:cxn ang="0">
+                                      <a:pos x="T0" y="T1"/>
+                                    </a:cxn>
+                                    <a:cxn ang="0">
+                                      <a:pos x="T2" y="T3"/>
+                                    </a:cxn>
+                                    <a:cxn ang="0">
+                                      <a:pos x="T4" y="T5"/>
+                                    </a:cxn>
+                                    <a:cxn ang="0">
+                                      <a:pos x="T6" y="T7"/>
+                                    </a:cxn>
+                                    <a:cxn ang="0">
+                                      <a:pos x="T8" y="T9"/>
+                                    </a:cxn>
+                                    <a:cxn ang="0">
+                                      <a:pos x="T10" y="T11"/>
+                                    </a:cxn>
+                                    <a:cxn ang="0">
+                                      <a:pos x="T12" y="T13"/>
+                                    </a:cxn>
+                                    <a:cxn ang="0">
+                                      <a:pos x="T14" y="T15"/>
+                                    </a:cxn>
+                                    <a:cxn ang="0">
+                                      <a:pos x="T16" y="T17"/>
+                                    </a:cxn>
+                                    <a:cxn ang="0">
+                                      <a:pos x="T18" y="T19"/>
+                                    </a:cxn>
+                                    <a:cxn ang="0">
+                                      <a:pos x="T20" y="T21"/>
+                                    </a:cxn>
+                                    <a:cxn ang="0">
+                                      <a:pos x="T22" y="T23"/>
+                                    </a:cxn>
+                                    <a:cxn ang="0">
+                                      <a:pos x="T24" y="T25"/>
+                                    </a:cxn>
+                                    <a:cxn ang="0">
+                                      <a:pos x="T26" y="T27"/>
+                                    </a:cxn>
+                                    <a:cxn ang="0">
+                                      <a:pos x="T28" y="T29"/>
+                                    </a:cxn>
+                                    <a:cxn ang="0">
+                                      <a:pos x="T30" y="T31"/>
+                                    </a:cxn>
+                                    <a:cxn ang="0">
+                                      <a:pos x="T32" y="T33"/>
+                                    </a:cxn>
+                                    <a:cxn ang="0">
+                                      <a:pos x="T34" y="T35"/>
+                                    </a:cxn>
+                                    <a:cxn ang="0">
+                                      <a:pos x="T36" y="T37"/>
+                                    </a:cxn>
+                                    <a:cxn ang="0">
+                                      <a:pos x="T38" y="T39"/>
+                                    </a:cxn>
+                                    <a:cxn ang="0">
+                                      <a:pos x="T40" y="T41"/>
+                                    </a:cxn>
+                                    <a:cxn ang="0">
+                                      <a:pos x="T42" y="T43"/>
+                                    </a:cxn>
+                                    <a:cxn ang="0">
+                                      <a:pos x="T44" y="T45"/>
+                                    </a:cxn>
+                                    <a:cxn ang="0">
+                                      <a:pos x="T46" y="T47"/>
+                                    </a:cxn>
+                                    <a:cxn ang="0">
+                                      <a:pos x="T48" y="T49"/>
+                                    </a:cxn>
+                                    <a:cxn ang="0">
+                                      <a:pos x="T50" y="T51"/>
+                                    </a:cxn>
+                                    <a:cxn ang="0">
+                                      <a:pos x="T52" y="T53"/>
+                                    </a:cxn>
+                                    <a:cxn ang="0">
+                                      <a:pos x="T54" y="T55"/>
+                                    </a:cxn>
+                                    <a:cxn ang="0">
+                                      <a:pos x="T56" y="T57"/>
+                                    </a:cxn>
+                                    <a:cxn ang="0">
+                                      <a:pos x="T58" y="T59"/>
+                                    </a:cxn>
+                                    <a:cxn ang="0">
+                                      <a:pos x="T60" y="T61"/>
+                                    </a:cxn>
+                                    <a:cxn ang="0">
+                                      <a:pos x="T62" y="T63"/>
+                                    </a:cxn>
+                                    <a:cxn ang="0">
+                                      <a:pos x="T64" y="T65"/>
+                                    </a:cxn>
+                                    <a:cxn ang="0">
+                                      <a:pos x="T66" y="T67"/>
+                                    </a:cxn>
+                                    <a:cxn ang="0">
+                                      <a:pos x="T68" y="T69"/>
+                                    </a:cxn>
+                                    <a:cxn ang="0">
+                                      <a:pos x="T70" y="T71"/>
+                                    </a:cxn>
+                                    <a:cxn ang="0">
+                                      <a:pos x="T72" y="T73"/>
+                                    </a:cxn>
+                                    <a:cxn ang="0">
+                                      <a:pos x="T74" y="T75"/>
+                                    </a:cxn>
+                                    <a:cxn ang="0">
+                                      <a:pos x="T76" y="T77"/>
+                                    </a:cxn>
+                                    <a:cxn ang="0">
+                                      <a:pos x="T78" y="T79"/>
+                                    </a:cxn>
+                                    <a:cxn ang="0">
+                                      <a:pos x="T80" y="T81"/>
+                                    </a:cxn>
+                                    <a:cxn ang="0">
+                                      <a:pos x="T82" y="T83"/>
+                                    </a:cxn>
+                                    <a:cxn ang="0">
+                                      <a:pos x="T84" y="T85"/>
+                                    </a:cxn>
+                                    <a:cxn ang="0">
+                                      <a:pos x="T86" y="T87"/>
+                                    </a:cxn>
+                                    <a:cxn ang="0">
+                                      <a:pos x="T88" y="T89"/>
+                                    </a:cxn>
+                                    <a:cxn ang="0">
+                                      <a:pos x="T90" y="T91"/>
+                                    </a:cxn>
+                                    <a:cxn ang="0">
+                                      <a:pos x="T92" y="T93"/>
+                                    </a:cxn>
+                                    <a:cxn ang="0">
+                                      <a:pos x="T94" y="T95"/>
+                                    </a:cxn>
+                                    <a:cxn ang="0">
+                                      <a:pos x="T96" y="T97"/>
+                                    </a:cxn>
+                                    <a:cxn ang="0">
+                                      <a:pos x="T98" y="T99"/>
+                                    </a:cxn>
+                                  </a:cxnLst>
+                                  <a:rect l="0" t="0" r="r" b="b"/>
+                                  <a:pathLst>
+                                    <a:path w="541" h="2151">
+                                      <a:moveTo>
+                                        <a:pt x="30" y="791"/>
+                                      </a:moveTo>
+                                      <a:lnTo>
+                                        <a:pt x="511" y="791"/>
+                                      </a:lnTo>
+                                      <a:lnTo>
+                                        <a:pt x="511" y="2151"/>
+                                      </a:lnTo>
+                                      <a:lnTo>
+                                        <a:pt x="30" y="2151"/>
+                                      </a:lnTo>
+                                      <a:lnTo>
+                                        <a:pt x="30" y="791"/>
+                                      </a:lnTo>
+                                      <a:close/>
+                                      <a:moveTo>
+                                        <a:pt x="271" y="0"/>
+                                      </a:moveTo>
+                                      <a:lnTo>
+                                        <a:pt x="311" y="3"/>
+                                      </a:lnTo>
+                                      <a:lnTo>
+                                        <a:pt x="349" y="11"/>
+                                      </a:lnTo>
+                                      <a:lnTo>
+                                        <a:pt x="384" y="26"/>
+                                      </a:lnTo>
+                                      <a:lnTo>
+                                        <a:pt x="418" y="44"/>
+                                      </a:lnTo>
+                                      <a:lnTo>
+                                        <a:pt x="447" y="66"/>
+                                      </a:lnTo>
+                                      <a:lnTo>
+                                        <a:pt x="475" y="93"/>
+                                      </a:lnTo>
+                                      <a:lnTo>
+                                        <a:pt x="497" y="123"/>
+                                      </a:lnTo>
+                                      <a:lnTo>
+                                        <a:pt x="516" y="157"/>
+                                      </a:lnTo>
+                                      <a:lnTo>
+                                        <a:pt x="530" y="193"/>
+                                      </a:lnTo>
+                                      <a:lnTo>
+                                        <a:pt x="538" y="230"/>
+                                      </a:lnTo>
+                                      <a:lnTo>
+                                        <a:pt x="541" y="270"/>
+                                      </a:lnTo>
+                                      <a:lnTo>
+                                        <a:pt x="538" y="310"/>
+                                      </a:lnTo>
+                                      <a:lnTo>
+                                        <a:pt x="530" y="347"/>
+                                      </a:lnTo>
+                                      <a:lnTo>
+                                        <a:pt x="516" y="384"/>
+                                      </a:lnTo>
+                                      <a:lnTo>
+                                        <a:pt x="497" y="417"/>
+                                      </a:lnTo>
+                                      <a:lnTo>
+                                        <a:pt x="475" y="447"/>
+                                      </a:lnTo>
+                                      <a:lnTo>
+                                        <a:pt x="447" y="474"/>
+                                      </a:lnTo>
+                                      <a:lnTo>
+                                        <a:pt x="418" y="496"/>
+                                      </a:lnTo>
+                                      <a:lnTo>
+                                        <a:pt x="384" y="515"/>
+                                      </a:lnTo>
+                                      <a:lnTo>
+                                        <a:pt x="349" y="529"/>
+                                      </a:lnTo>
+                                      <a:lnTo>
+                                        <a:pt x="311" y="538"/>
+                                      </a:lnTo>
+                                      <a:lnTo>
+                                        <a:pt x="271" y="540"/>
+                                      </a:lnTo>
+                                      <a:lnTo>
+                                        <a:pt x="231" y="538"/>
+                                      </a:lnTo>
+                                      <a:lnTo>
+                                        <a:pt x="193" y="529"/>
+                                      </a:lnTo>
+                                      <a:lnTo>
+                                        <a:pt x="157" y="515"/>
+                                      </a:lnTo>
+                                      <a:lnTo>
+                                        <a:pt x="125" y="496"/>
+                                      </a:lnTo>
+                                      <a:lnTo>
+                                        <a:pt x="94" y="474"/>
+                                      </a:lnTo>
+                                      <a:lnTo>
+                                        <a:pt x="68" y="447"/>
+                                      </a:lnTo>
+                                      <a:lnTo>
+                                        <a:pt x="44" y="417"/>
+                                      </a:lnTo>
+                                      <a:lnTo>
+                                        <a:pt x="26" y="384"/>
+                                      </a:lnTo>
+                                      <a:lnTo>
+                                        <a:pt x="13" y="347"/>
+                                      </a:lnTo>
+                                      <a:lnTo>
+                                        <a:pt x="3" y="310"/>
+                                      </a:lnTo>
+                                      <a:lnTo>
+                                        <a:pt x="0" y="270"/>
+                                      </a:lnTo>
+                                      <a:lnTo>
+                                        <a:pt x="3" y="230"/>
+                                      </a:lnTo>
+                                      <a:lnTo>
+                                        <a:pt x="13" y="193"/>
+                                      </a:lnTo>
+                                      <a:lnTo>
+                                        <a:pt x="26" y="157"/>
+                                      </a:lnTo>
+                                      <a:lnTo>
+                                        <a:pt x="44" y="123"/>
+                                      </a:lnTo>
+                                      <a:lnTo>
+                                        <a:pt x="68" y="93"/>
+                                      </a:lnTo>
+                                      <a:lnTo>
+                                        <a:pt x="94" y="66"/>
+                                      </a:lnTo>
+                                      <a:lnTo>
+                                        <a:pt x="125" y="44"/>
+                                      </a:lnTo>
+                                      <a:lnTo>
+                                        <a:pt x="157" y="26"/>
+                                      </a:lnTo>
+                                      <a:lnTo>
+                                        <a:pt x="193" y="11"/>
+                                      </a:lnTo>
+                                      <a:lnTo>
+                                        <a:pt x="231" y="3"/>
+                                      </a:lnTo>
+                                      <a:lnTo>
+                                        <a:pt x="271" y="0"/>
+                                      </a:lnTo>
+                                      <a:close/>
+                                    </a:path>
+                                  </a:pathLst>
+                                </a:custGeom>
+                                <a:solidFill>
+                                  <a:srgbClr val="FFFFFF"/>
+                                </a:solidFill>
+                                <a:ln w="0">
+                                  <a:noFill/>
+                                  <a:prstDash val="solid"/>
+                                  <a:round/>
+                                  <a:headEnd/>
+                                  <a:tailEnd/>
+                                </a:ln>
+                              </wps:spPr>
+                              <wps:bodyPr rot="0" vert="horz" wrap="square" lIns="91440" tIns="45720" rIns="91440" bIns="45720" anchor="t" anchorCtr="0" upright="1">
+                                <a:noAutofit/>
+                              </wps:bodyPr>
+                            </wps:wsp>
+                          </wpg:wgp>
+                        </a:graphicData>
+                      </a:graphic>
+                    </wp:inline>
+                  </w:drawing>
+                </mc:Choice>
+                <mc:Fallback>
+                  <w:pict>
+                    <v:group w14:anchorId="64ABF31C" id="Group 5" o:spid="_x0000_s1026" alt="Tip icon" style="width:11.15pt;height:11.15pt;mso-position-horizontal-relative:char;mso-position-vertical-relative:line" coordsize="141605,141605" o:gfxdata="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">
+                      <v:rect id="Rectangle 32" o:spid="_x0000_s1027" alt="Blue rectangle" style="position:absolute;width:141605;height:141605;visibility:visible;mso-wrap-style:square;v-text-anchor:top" o:gfxdata="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" fillcolor="#2e74b5 [2404]" stroked="f" strokeweight="0"/>
+                      <v:shape id="Freeform 67" o:spid="_x0000_s1028" alt="Information icon" style="position:absolute;left:58420;top:22225;width:24765;height:97155;visibility:visible;mso-wrap-style:square;v-text-anchor:top" coordsize="541,2151" o:gfxdata="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" path="m30,791r481,l511,2151r-481,l30,791xm271,r40,3l349,11r35,15l418,44r29,22l475,93r22,30l516,157r14,36l538,230r3,40l538,310r-8,37l516,384r-19,33l475,447r-28,27l418,496r-34,19l349,529r-38,9l271,540r-40,-2l193,529,157,515,125,496,94,474,68,447,44,417,26,384,13,347,3,310,,270,3,230,13,193,26,157,44,123,68,93,94,66,125,44,157,26,193,11,231,3,271,xe" stroked="f" strokeweight="0">
+                        <v:path arrowok="t" o:connecttype="custom" o:connectlocs="1373,35727;23392,35727;23392,97155;1373,97155;1373,35727;12405,0;14236,136;15976,497;17578,1174;19135,1987;20462,2981;21744,4201;22751,5556;23621,7091;24261,8717;24628,10388;24765,12195;24628,14002;24261,15673;23621,17344;22751,18835;21744,20190;20462,21409;19135,22403;17578,23261;15976,23894;14236,24300;12405,24390;10574,24300;8835,23894;7187,23261;5722,22403;4303,21409;3113,20190;2014,18835;1190,17344;595,15673;137,14002;0,12195;137,10388;595,8717;1190,7091;2014,5556;3113,4201;4303,2981;5722,1987;7187,1174;8835,497;10574,136;12405,0" o:connectangles="0,0,0,0,0,0,0,0,0,0,0,0,0,0,0,0,0,0,0,0,0,0,0,0,0,0,0,0,0,0,0,0,0,0,0,0,0,0,0,0,0,0,0,0,0,0,0,0,0,0"/>
+                        <o:lock v:ext="edit" verticies="t"/>
+                      </v:shape>
+                      <w10:anchorlock/>
+                    </v:group>
+                  </w:pict>
+                </mc:Fallback>
+              </mc:AlternateContent>
+            </w:r>
+          </w:p>
+        </w:tc>
+        <w:tc>
+          <w:tcPr>
+            <w:tcW w:w="4692" w:type="pct"/>
+          </w:tcPr>
+          <w:p>
+            <w:pPr>
+              <w:pStyle w:val="TipText"/>
+              <w:cnfStyle w:val="000000000000" w:firstRow="0" w:lastRow="0" w:firstColumn="0" w:lastColumn="0" w:oddVBand="0" w:evenVBand="0" w:oddHBand="0" w:evenHBand="0" w:firstRowFirstColumn="0" w:firstRowLastColumn="0" w:lastRowFirstColumn="0" w:lastRowLastColumn="0"/>
+            </w:pPr>
+            <w:r>
+              <w:t xml:space="preserve">Screw the two PSU drill templates onto the case using the screws </w:t>
+            </w:r>
+            <w:r>
+              <w:t>shown below</w:t>
+            </w:r>
+            <w:r>
+              <w:t>.</w:t>
+            </w:r>
+          </w:p>
+          <w:p>
+            <w:pPr>
+              <w:pStyle w:val="TipText"/>
+              <w:numPr>
+                <w:ilvl w:val="0"/>
+                <w:numId w:val="16"/>
+              </w:numPr>
+              <w:spacing w:after="0"/>
+              <w:cnfStyle w:val="000000000000" w:firstRow="0" w:lastRow="0" w:firstColumn="0" w:lastColumn="0" w:oddVBand="0" w:evenVBand="0" w:oddHBand="0" w:evenHBand="0" w:firstRowFirstColumn="0" w:firstRowLastColumn="0" w:lastRowFirstColumn="0" w:lastRowLastColumn="0"/>
+            </w:pPr>
+            <w:r>
+              <w:t xml:space="preserve">Drill the four 4.5mm holes </w:t>
+            </w:r>
+            <w:r>
+              <w:t>as indicated below</w:t>
+            </w:r>
+          </w:p>
+          <w:p>
+            <w:pPr>
+              <w:pStyle w:val="TipText"/>
+              <w:spacing w:after="0"/>
+              <w:cnfStyle w:val="000000000000" w:firstRow="0" w:lastRow="0" w:firstColumn="0" w:lastColumn="0" w:oddVBand="0" w:evenVBand="0" w:oddHBand="0" w:evenHBand="0" w:firstRowFirstColumn="0" w:firstRowLastColumn="0" w:lastRowFirstColumn="0" w:lastRowLastColumn="0"/>
+            </w:pPr>
+          </w:p>
+        </w:tc>
+      </w:tr>
+    </w:tbl>
+    <w:p/>
+    <w:p>
+      <w:r>
+        <w:rPr>
+          <w:noProof/>
+        </w:rPr>
+        <w:drawing>
+          <wp:inline distT="0" distB="0" distL="0" distR="0" wp14:anchorId="51ACB82E" wp14:editId="4777ACA4">
+            <wp:extent cx="5937250" cy="5930900"/>
+            <wp:effectExtent l="0" t="0" r="6350" b="0"/>
+            <wp:docPr id="46" name="Picture 46"/>
+            <wp:cNvGraphicFramePr>
+              <a:graphicFrameLocks xmlns:a="http://schemas.openxmlformats.org/drawingml/2006/main" noChangeAspect="1"/>
+            </wp:cNvGraphicFramePr>
+            <a:graphic xmlns:a="http://schemas.openxmlformats.org/drawingml/2006/main">
+              <a:graphicData uri="http://schemas.openxmlformats.org/drawingml/2006/picture">
+                <pic:pic xmlns:pic="http://schemas.openxmlformats.org/drawingml/2006/picture">
+                  <pic:nvPicPr>
+                    <pic:cNvPr id="0" name="Picture 9"/>
+                    <pic:cNvPicPr>
+                      <a:picLocks noChangeAspect="1" noChangeArrowheads="1"/>
+                    </pic:cNvPicPr>
+                  </pic:nvPicPr>
+                  <pic:blipFill>
+                    <a:blip r:embed="rId21" cstate="print">
+                      <a:extLst>
+                        <a:ext uri="{28A0092B-C50C-407E-A947-70E740481C1C}">
+                          <a14:useLocalDpi xmlns:a14="http://schemas.microsoft.com/office/drawing/2010/main" val="0"/>
+                        </a:ext>
+                      </a:extLst>
+                    </a:blip>
+                    <a:srcRect/>
+                    <a:stretch>
+                      <a:fillRect/>
+                    </a:stretch>
+                  </pic:blipFill>
+                  <pic:spPr bwMode="auto">
+                    <a:xfrm>
+                      <a:off x="0" y="0"/>
+                      <a:ext cx="5937250" cy="5930900"/>
+                    </a:xfrm>
+                    <a:prstGeom prst="rect">
+                      <a:avLst/>
+                    </a:prstGeom>
+                    <a:noFill/>
+                    <a:ln>
+                      <a:noFill/>
+                    </a:ln>
+                  </pic:spPr>
+                </pic:pic>
+              </a:graphicData>
+            </a:graphic>
+          </wp:inline>
+        </w:drawing>
+      </w:r>
+    </w:p>
+    <w:p>
+      <w:pPr>
+        <w:rPr>
+          <w:b/>
+          <w:bCs/>
+          <w:color w:val="2E74B5" w:themeColor="accent1" w:themeShade="BF"/>
+          <w:sz w:val="24"/>
+        </w:rPr>
+      </w:pPr>
+      <w:r>
+        <w:br w:type="page"/>
+      </w:r>
+    </w:p>
+    <w:p>
+      <w:pPr>
+        <w:pStyle w:val="Heading2"/>
+      </w:pPr>
+      <w:r>
+        <w:lastRenderedPageBreak/>
+        <w:t xml:space="preserve">Drill </w:t>
+      </w:r>
+      <w:r>
+        <w:t>Side Rails</w:t>
+      </w:r>
+      <w:r>
+        <w:t xml:space="preserve"> Holes</w:t>
+      </w:r>
+    </w:p>
+    <w:tbl>
+      <w:tblPr>
+        <w:tblStyle w:val="TipTable"/>
+        <w:tblW w:w="5000" w:type="pct"/>
+        <w:tblLook w:val="04A0" w:firstRow="1" w:lastRow="0" w:firstColumn="1" w:lastColumn="0" w:noHBand="0" w:noVBand="1"/>
+        <w:tblDescription w:val="Layout table"/>
+      </w:tblPr>
+      <w:tblGrid>
+        <w:gridCol w:w="577"/>
+        <w:gridCol w:w="8783"/>
+      </w:tblGrid>
+      <w:tr>
+        <w:tc>
+          <w:tcPr>
+            <w:cnfStyle w:val="001000000000" w:firstRow="0" w:lastRow="0" w:firstColumn="1" w:lastColumn="0" w:oddVBand="0" w:evenVBand="0" w:oddHBand="0" w:evenHBand="0" w:firstRowFirstColumn="0" w:firstRowLastColumn="0" w:lastRowFirstColumn="0" w:lastRowLastColumn="0"/>
+            <w:tcW w:w="308" w:type="pct"/>
+          </w:tcPr>
+          <w:p>
+            <w:r>
+              <w:rPr>
+                <w:noProof/>
+                <w:lang w:eastAsia="en-US"/>
+              </w:rPr>
+              <mc:AlternateContent>
+                <mc:Choice Requires="wpg">
+                  <w:drawing>
+                    <wp:inline distT="0" distB="0" distL="0" distR="0" wp14:anchorId="7E288E04" wp14:editId="74DD3319">
+                      <wp:extent cx="141605" cy="141605"/>
+                      <wp:effectExtent l="0" t="0" r="0" b="0"/>
+                      <wp:docPr id="38" name="Group 5" descr="Tip icon"/>
+                      <wp:cNvGraphicFramePr/>
+                      <a:graphic xmlns:a="http://schemas.openxmlformats.org/drawingml/2006/main">
+                        <a:graphicData uri="http://schemas.microsoft.com/office/word/2010/wordprocessingGroup">
+                          <wpg:wgp>
+                            <wpg:cNvGrpSpPr/>
+                            <wpg:grpSpPr>
+                              <a:xfrm>
+                                <a:off x="0" y="0"/>
+                                <a:ext cx="141605" cy="141605"/>
+                                <a:chOff x="0" y="0"/>
+                                <a:chExt cx="141605" cy="141605"/>
+                              </a:xfrm>
+                            </wpg:grpSpPr>
+                            <wps:wsp>
+                              <wps:cNvPr id="39" name="Rectangle 39" descr="Blue rectangle"/>
+                              <wps:cNvSpPr>
+                                <a:spLocks noChangeArrowheads="1"/>
+                              </wps:cNvSpPr>
+                              <wps:spPr bwMode="auto">
+                                <a:xfrm>
+                                  <a:off x="0" y="0"/>
+                                  <a:ext cx="141605" cy="141605"/>
+                                </a:xfrm>
+                                <a:prstGeom prst="rect">
+                                  <a:avLst/>
+                                </a:prstGeom>
+                                <a:solidFill>
+                                  <a:schemeClr val="accent1">
+                                    <a:lumMod val="75000"/>
+                                  </a:schemeClr>
+                                </a:solidFill>
+                                <a:ln w="0">
+                                  <a:noFill/>
+                                  <a:prstDash val="solid"/>
+                                  <a:miter lim="800000"/>
+                                  <a:headEnd/>
+                                  <a:tailEnd/>
+                                </a:ln>
+                              </wps:spPr>
+                              <wps:bodyPr rot="0" vert="horz" wrap="square" lIns="91440" tIns="45720" rIns="91440" bIns="45720" anchor="t" anchorCtr="0" upright="1">
+                                <a:noAutofit/>
+                              </wps:bodyPr>
+                            </wps:wsp>
+                            <wps:wsp>
+                              <wps:cNvPr id="40" name="Freeform 67" descr="Information icon"/>
+                              <wps:cNvSpPr>
+                                <a:spLocks noEditPoints="1"/>
+                              </wps:cNvSpPr>
+                              <wps:spPr bwMode="auto">
+                                <a:xfrm>
+                                  <a:off x="58420" y="22225"/>
+                                  <a:ext cx="24765" cy="97155"/>
+                                </a:xfrm>
+                                <a:custGeom>
+                                  <a:avLst/>
+                                  <a:gdLst>
+                                    <a:gd name="T0" fmla="*/ 30 w 541"/>
+                                    <a:gd name="T1" fmla="*/ 791 h 2151"/>
+                                    <a:gd name="T2" fmla="*/ 511 w 541"/>
+                                    <a:gd name="T3" fmla="*/ 791 h 2151"/>
+                                    <a:gd name="T4" fmla="*/ 511 w 541"/>
+                                    <a:gd name="T5" fmla="*/ 2151 h 2151"/>
+                                    <a:gd name="T6" fmla="*/ 30 w 541"/>
+                                    <a:gd name="T7" fmla="*/ 2151 h 2151"/>
+                                    <a:gd name="T8" fmla="*/ 30 w 541"/>
+                                    <a:gd name="T9" fmla="*/ 791 h 2151"/>
+                                    <a:gd name="T10" fmla="*/ 271 w 541"/>
+                                    <a:gd name="T11" fmla="*/ 0 h 2151"/>
+                                    <a:gd name="T12" fmla="*/ 311 w 541"/>
+                                    <a:gd name="T13" fmla="*/ 3 h 2151"/>
+                                    <a:gd name="T14" fmla="*/ 349 w 541"/>
+                                    <a:gd name="T15" fmla="*/ 11 h 2151"/>
+                                    <a:gd name="T16" fmla="*/ 384 w 541"/>
+                                    <a:gd name="T17" fmla="*/ 26 h 2151"/>
+                                    <a:gd name="T18" fmla="*/ 418 w 541"/>
+                                    <a:gd name="T19" fmla="*/ 44 h 2151"/>
+                                    <a:gd name="T20" fmla="*/ 447 w 541"/>
+                                    <a:gd name="T21" fmla="*/ 66 h 2151"/>
+                                    <a:gd name="T22" fmla="*/ 475 w 541"/>
+                                    <a:gd name="T23" fmla="*/ 93 h 2151"/>
+                                    <a:gd name="T24" fmla="*/ 497 w 541"/>
+                                    <a:gd name="T25" fmla="*/ 123 h 2151"/>
+                                    <a:gd name="T26" fmla="*/ 516 w 541"/>
+                                    <a:gd name="T27" fmla="*/ 157 h 2151"/>
+                                    <a:gd name="T28" fmla="*/ 530 w 541"/>
+                                    <a:gd name="T29" fmla="*/ 193 h 2151"/>
+                                    <a:gd name="T30" fmla="*/ 538 w 541"/>
+                                    <a:gd name="T31" fmla="*/ 230 h 2151"/>
+                                    <a:gd name="T32" fmla="*/ 541 w 541"/>
+                                    <a:gd name="T33" fmla="*/ 270 h 2151"/>
+                                    <a:gd name="T34" fmla="*/ 538 w 541"/>
+                                    <a:gd name="T35" fmla="*/ 310 h 2151"/>
+                                    <a:gd name="T36" fmla="*/ 530 w 541"/>
+                                    <a:gd name="T37" fmla="*/ 347 h 2151"/>
+                                    <a:gd name="T38" fmla="*/ 516 w 541"/>
+                                    <a:gd name="T39" fmla="*/ 384 h 2151"/>
+                                    <a:gd name="T40" fmla="*/ 497 w 541"/>
+                                    <a:gd name="T41" fmla="*/ 417 h 2151"/>
+                                    <a:gd name="T42" fmla="*/ 475 w 541"/>
+                                    <a:gd name="T43" fmla="*/ 447 h 2151"/>
+                                    <a:gd name="T44" fmla="*/ 447 w 541"/>
+                                    <a:gd name="T45" fmla="*/ 474 h 2151"/>
+                                    <a:gd name="T46" fmla="*/ 418 w 541"/>
+                                    <a:gd name="T47" fmla="*/ 496 h 2151"/>
+                                    <a:gd name="T48" fmla="*/ 384 w 541"/>
+                                    <a:gd name="T49" fmla="*/ 515 h 2151"/>
+                                    <a:gd name="T50" fmla="*/ 349 w 541"/>
+                                    <a:gd name="T51" fmla="*/ 529 h 2151"/>
+                                    <a:gd name="T52" fmla="*/ 311 w 541"/>
+                                    <a:gd name="T53" fmla="*/ 538 h 2151"/>
+                                    <a:gd name="T54" fmla="*/ 271 w 541"/>
+                                    <a:gd name="T55" fmla="*/ 540 h 2151"/>
+                                    <a:gd name="T56" fmla="*/ 231 w 541"/>
+                                    <a:gd name="T57" fmla="*/ 538 h 2151"/>
+                                    <a:gd name="T58" fmla="*/ 193 w 541"/>
+                                    <a:gd name="T59" fmla="*/ 529 h 2151"/>
+                                    <a:gd name="T60" fmla="*/ 157 w 541"/>
+                                    <a:gd name="T61" fmla="*/ 515 h 2151"/>
+                                    <a:gd name="T62" fmla="*/ 125 w 541"/>
+                                    <a:gd name="T63" fmla="*/ 496 h 2151"/>
+                                    <a:gd name="T64" fmla="*/ 94 w 541"/>
+                                    <a:gd name="T65" fmla="*/ 474 h 2151"/>
+                                    <a:gd name="T66" fmla="*/ 68 w 541"/>
+                                    <a:gd name="T67" fmla="*/ 447 h 2151"/>
+                                    <a:gd name="T68" fmla="*/ 44 w 541"/>
+                                    <a:gd name="T69" fmla="*/ 417 h 2151"/>
+                                    <a:gd name="T70" fmla="*/ 26 w 541"/>
+                                    <a:gd name="T71" fmla="*/ 384 h 2151"/>
+                                    <a:gd name="T72" fmla="*/ 13 w 541"/>
+                                    <a:gd name="T73" fmla="*/ 347 h 2151"/>
+                                    <a:gd name="T74" fmla="*/ 3 w 541"/>
+                                    <a:gd name="T75" fmla="*/ 310 h 2151"/>
+                                    <a:gd name="T76" fmla="*/ 0 w 541"/>
+                                    <a:gd name="T77" fmla="*/ 270 h 2151"/>
+                                    <a:gd name="T78" fmla="*/ 3 w 541"/>
+                                    <a:gd name="T79" fmla="*/ 230 h 2151"/>
+                                    <a:gd name="T80" fmla="*/ 13 w 541"/>
+                                    <a:gd name="T81" fmla="*/ 193 h 2151"/>
+                                    <a:gd name="T82" fmla="*/ 26 w 541"/>
+                                    <a:gd name="T83" fmla="*/ 157 h 2151"/>
+                                    <a:gd name="T84" fmla="*/ 44 w 541"/>
+                                    <a:gd name="T85" fmla="*/ 123 h 2151"/>
+                                    <a:gd name="T86" fmla="*/ 68 w 541"/>
+                                    <a:gd name="T87" fmla="*/ 93 h 2151"/>
+                                    <a:gd name="T88" fmla="*/ 94 w 541"/>
+                                    <a:gd name="T89" fmla="*/ 66 h 2151"/>
+                                    <a:gd name="T90" fmla="*/ 125 w 541"/>
+                                    <a:gd name="T91" fmla="*/ 44 h 2151"/>
+                                    <a:gd name="T92" fmla="*/ 157 w 541"/>
+                                    <a:gd name="T93" fmla="*/ 26 h 2151"/>
+                                    <a:gd name="T94" fmla="*/ 193 w 541"/>
+                                    <a:gd name="T95" fmla="*/ 11 h 2151"/>
+                                    <a:gd name="T96" fmla="*/ 231 w 541"/>
+                                    <a:gd name="T97" fmla="*/ 3 h 2151"/>
+                                    <a:gd name="T98" fmla="*/ 271 w 541"/>
+                                    <a:gd name="T99" fmla="*/ 0 h 2151"/>
+                                  </a:gdLst>
+                                  <a:ahLst/>
+                                  <a:cxnLst>
+                                    <a:cxn ang="0">
+                                      <a:pos x="T0" y="T1"/>
+                                    </a:cxn>
+                                    <a:cxn ang="0">
+                                      <a:pos x="T2" y="T3"/>
+                                    </a:cxn>
+                                    <a:cxn ang="0">
+                                      <a:pos x="T4" y="T5"/>
+                                    </a:cxn>
+                                    <a:cxn ang="0">
+                                      <a:pos x="T6" y="T7"/>
+                                    </a:cxn>
+                                    <a:cxn ang="0">
+                                      <a:pos x="T8" y="T9"/>
+                                    </a:cxn>
+                                    <a:cxn ang="0">
+                                      <a:pos x="T10" y="T11"/>
+                                    </a:cxn>
+                                    <a:cxn ang="0">
+                                      <a:pos x="T12" y="T13"/>
+                                    </a:cxn>
+                                    <a:cxn ang="0">
+                                      <a:pos x="T14" y="T15"/>
+                                    </a:cxn>
+                                    <a:cxn ang="0">
+                                      <a:pos x="T16" y="T17"/>
+                                    </a:cxn>
+                                    <a:cxn ang="0">
+                                      <a:pos x="T18" y="T19"/>
+                                    </a:cxn>
+                                    <a:cxn ang="0">
+                                      <a:pos x="T20" y="T21"/>
+                                    </a:cxn>
+                                    <a:cxn ang="0">
+                                      <a:pos x="T22" y="T23"/>
+                                    </a:cxn>
+                                    <a:cxn ang="0">
+                                      <a:pos x="T24" y="T25"/>
+                                    </a:cxn>
+                                    <a:cxn ang="0">
+                                      <a:pos x="T26" y="T27"/>
+                                    </a:cxn>
+                                    <a:cxn ang="0">
+                                      <a:pos x="T28" y="T29"/>
+                                    </a:cxn>
+                                    <a:cxn ang="0">
+                                      <a:pos x="T30" y="T31"/>
+                                    </a:cxn>
+                                    <a:cxn ang="0">
+                                      <a:pos x="T32" y="T33"/>
+                                    </a:cxn>
+                                    <a:cxn ang="0">
+                                      <a:pos x="T34" y="T35"/>
+                                    </a:cxn>
+                                    <a:cxn ang="0">
+                                      <a:pos x="T36" y="T37"/>
+                                    </a:cxn>
+                                    <a:cxn ang="0">
+                                      <a:pos x="T38" y="T39"/>
+                                    </a:cxn>
+                                    <a:cxn ang="0">
+                                      <a:pos x="T40" y="T41"/>
+                                    </a:cxn>
+                                    <a:cxn ang="0">
+                                      <a:pos x="T42" y="T43"/>
+                                    </a:cxn>
+                                    <a:cxn ang="0">
+                                      <a:pos x="T44" y="T45"/>
+                                    </a:cxn>
+                                    <a:cxn ang="0">
+                                      <a:pos x="T46" y="T47"/>
+                                    </a:cxn>
+                                    <a:cxn ang="0">
+                                      <a:pos x="T48" y="T49"/>
+                                    </a:cxn>
+                                    <a:cxn ang="0">
+                                      <a:pos x="T50" y="T51"/>
+                                    </a:cxn>
+                                    <a:cxn ang="0">
+                                      <a:pos x="T52" y="T53"/>
+                                    </a:cxn>
+                                    <a:cxn ang="0">
+                                      <a:pos x="T54" y="T55"/>
+                                    </a:cxn>
+                                    <a:cxn ang="0">
+                                      <a:pos x="T56" y="T57"/>
+                                    </a:cxn>
+                                    <a:cxn ang="0">
+                                      <a:pos x="T58" y="T59"/>
+                                    </a:cxn>
+                                    <a:cxn ang="0">
+                                      <a:pos x="T60" y="T61"/>
+                                    </a:cxn>
+                                    <a:cxn ang="0">
+                                      <a:pos x="T62" y="T63"/>
+                                    </a:cxn>
+                                    <a:cxn ang="0">
+                                      <a:pos x="T64" y="T65"/>
+                                    </a:cxn>
+                                    <a:cxn ang="0">
+                                      <a:pos x="T66" y="T67"/>
+                                    </a:cxn>
+                                    <a:cxn ang="0">
+                                      <a:pos x="T68" y="T69"/>
+                                    </a:cxn>
+                                    <a:cxn ang="0">
+                                      <a:pos x="T70" y="T71"/>
+                                    </a:cxn>
+                                    <a:cxn ang="0">
+                                      <a:pos x="T72" y="T73"/>
+                                    </a:cxn>
+                                    <a:cxn ang="0">
+                                      <a:pos x="T74" y="T75"/>
+                                    </a:cxn>
+                                    <a:cxn ang="0">
+                                      <a:pos x="T76" y="T77"/>
+                                    </a:cxn>
+                                    <a:cxn ang="0">
+                                      <a:pos x="T78" y="T79"/>
+                                    </a:cxn>
+                                    <a:cxn ang="0">
+                                      <a:pos x="T80" y="T81"/>
+                                    </a:cxn>
+                                    <a:cxn ang="0">
+                                      <a:pos x="T82" y="T83"/>
+                                    </a:cxn>
+                                    <a:cxn ang="0">
+                                      <a:pos x="T84" y="T85"/>
+                                    </a:cxn>
+                                    <a:cxn ang="0">
+                                      <a:pos x="T86" y="T87"/>
+                                    </a:cxn>
+                                    <a:cxn ang="0">
+                                      <a:pos x="T88" y="T89"/>
+                                    </a:cxn>
+                                    <a:cxn ang="0">
+                                      <a:pos x="T90" y="T91"/>
+                                    </a:cxn>
+                                    <a:cxn ang="0">
+                                      <a:pos x="T92" y="T93"/>
+                                    </a:cxn>
+                                    <a:cxn ang="0">
+                                      <a:pos x="T94" y="T95"/>
+                                    </a:cxn>
+                                    <a:cxn ang="0">
+                                      <a:pos x="T96" y="T97"/>
+                                    </a:cxn>
+                                    <a:cxn ang="0">
+                                      <a:pos x="T98" y="T99"/>
+                                    </a:cxn>
+                                  </a:cxnLst>
+                                  <a:rect l="0" t="0" r="r" b="b"/>
+                                  <a:pathLst>
+                                    <a:path w="541" h="2151">
+                                      <a:moveTo>
+                                        <a:pt x="30" y="791"/>
+                                      </a:moveTo>
+                                      <a:lnTo>
+                                        <a:pt x="511" y="791"/>
+                                      </a:lnTo>
+                                      <a:lnTo>
+                                        <a:pt x="511" y="2151"/>
+                                      </a:lnTo>
+                                      <a:lnTo>
+                                        <a:pt x="30" y="2151"/>
+                                      </a:lnTo>
+                                      <a:lnTo>
+                                        <a:pt x="30" y="791"/>
+                                      </a:lnTo>
+                                      <a:close/>
+                                      <a:moveTo>
+                                        <a:pt x="271" y="0"/>
+                                      </a:moveTo>
+                                      <a:lnTo>
+                                        <a:pt x="311" y="3"/>
+                                      </a:lnTo>
+                                      <a:lnTo>
+                                        <a:pt x="349" y="11"/>
+                                      </a:lnTo>
+                                      <a:lnTo>
+                                        <a:pt x="384" y="26"/>
+                                      </a:lnTo>
+                                      <a:lnTo>
+                                        <a:pt x="418" y="44"/>
+                                      </a:lnTo>
+                                      <a:lnTo>
+                                        <a:pt x="447" y="66"/>
+                                      </a:lnTo>
+                                      <a:lnTo>
+                                        <a:pt x="475" y="93"/>
+                                      </a:lnTo>
+                                      <a:lnTo>
+                                        <a:pt x="497" y="123"/>
+                                      </a:lnTo>
+                                      <a:lnTo>
+                                        <a:pt x="516" y="157"/>
+                                      </a:lnTo>
+                                      <a:lnTo>
+                                        <a:pt x="530" y="193"/>
+                                      </a:lnTo>
+                                      <a:lnTo>
+                                        <a:pt x="538" y="230"/>
+                                      </a:lnTo>
+                                      <a:lnTo>
+                                        <a:pt x="541" y="270"/>
+                                      </a:lnTo>
+                                      <a:lnTo>
+                                        <a:pt x="538" y="310"/>
+                                      </a:lnTo>
+                                      <a:lnTo>
+                                        <a:pt x="530" y="347"/>
+                                      </a:lnTo>
+                                      <a:lnTo>
+                                        <a:pt x="516" y="384"/>
+                                      </a:lnTo>
+                                      <a:lnTo>
+                                        <a:pt x="497" y="417"/>
+                                      </a:lnTo>
+                                      <a:lnTo>
+                                        <a:pt x="475" y="447"/>
+                                      </a:lnTo>
+                                      <a:lnTo>
+                                        <a:pt x="447" y="474"/>
+                                      </a:lnTo>
+                                      <a:lnTo>
+                                        <a:pt x="418" y="496"/>
+                                      </a:lnTo>
+                                      <a:lnTo>
+                                        <a:pt x="384" y="515"/>
+                                      </a:lnTo>
+                                      <a:lnTo>
+                                        <a:pt x="349" y="529"/>
+                                      </a:lnTo>
+                                      <a:lnTo>
+                                        <a:pt x="311" y="538"/>
+                                      </a:lnTo>
+                                      <a:lnTo>
+                                        <a:pt x="271" y="540"/>
+                                      </a:lnTo>
+                                      <a:lnTo>
+                                        <a:pt x="231" y="538"/>
+                                      </a:lnTo>
+                                      <a:lnTo>
+                                        <a:pt x="193" y="529"/>
+                                      </a:lnTo>
+                                      <a:lnTo>
+                                        <a:pt x="157" y="515"/>
+                                      </a:lnTo>
+                                      <a:lnTo>
+                                        <a:pt x="125" y="496"/>
+                                      </a:lnTo>
+                                      <a:lnTo>
+                                        <a:pt x="94" y="474"/>
+                                      </a:lnTo>
+                                      <a:lnTo>
+                                        <a:pt x="68" y="447"/>
+                                      </a:lnTo>
+                                      <a:lnTo>
+                                        <a:pt x="44" y="417"/>
+                                      </a:lnTo>
+                                      <a:lnTo>
+                                        <a:pt x="26" y="384"/>
+                                      </a:lnTo>
+                                      <a:lnTo>
+                                        <a:pt x="13" y="347"/>
+                                      </a:lnTo>
+                                      <a:lnTo>
+                                        <a:pt x="3" y="310"/>
+                                      </a:lnTo>
+                                      <a:lnTo>
+                                        <a:pt x="0" y="270"/>
+                                      </a:lnTo>
+                                      <a:lnTo>
+                                        <a:pt x="3" y="230"/>
+                                      </a:lnTo>
+                                      <a:lnTo>
+                                        <a:pt x="13" y="193"/>
+                                      </a:lnTo>
+                                      <a:lnTo>
+                                        <a:pt x="26" y="157"/>
+                                      </a:lnTo>
+                                      <a:lnTo>
+                                        <a:pt x="44" y="123"/>
+                                      </a:lnTo>
+                                      <a:lnTo>
+                                        <a:pt x="68" y="93"/>
+                                      </a:lnTo>
+                                      <a:lnTo>
+                                        <a:pt x="94" y="66"/>
+                                      </a:lnTo>
+                                      <a:lnTo>
+                                        <a:pt x="125" y="44"/>
+                                      </a:lnTo>
+                                      <a:lnTo>
+                                        <a:pt x="157" y="26"/>
+                                      </a:lnTo>
+                                      <a:lnTo>
+                                        <a:pt x="193" y="11"/>
+                                      </a:lnTo>
+                                      <a:lnTo>
+                                        <a:pt x="231" y="3"/>
+                                      </a:lnTo>
+                                      <a:lnTo>
+                                        <a:pt x="271" y="0"/>
+                                      </a:lnTo>
+                                      <a:close/>
+                                    </a:path>
+                                  </a:pathLst>
+                                </a:custGeom>
+                                <a:solidFill>
+                                  <a:srgbClr val="FFFFFF"/>
+                                </a:solidFill>
+                                <a:ln w="0">
+                                  <a:noFill/>
+                                  <a:prstDash val="solid"/>
+                                  <a:round/>
+                                  <a:headEnd/>
+                                  <a:tailEnd/>
+                                </a:ln>
+                              </wps:spPr>
+                              <wps:bodyPr rot="0" vert="horz" wrap="square" lIns="91440" tIns="45720" rIns="91440" bIns="45720" anchor="t" anchorCtr="0" upright="1">
+                                <a:noAutofit/>
+                              </wps:bodyPr>
+                            </wps:wsp>
+                          </wpg:wgp>
+                        </a:graphicData>
+                      </a:graphic>
+                    </wp:inline>
+                  </w:drawing>
+                </mc:Choice>
+                <mc:Fallback>
+                  <w:pict>
+                    <v:group w14:anchorId="3187FFCA" id="Group 5" o:spid="_x0000_s1026" alt="Tip icon" style="width:11.15pt;height:11.15pt;mso-position-horizontal-relative:char;mso-position-vertical-relative:line" coordsize="141605,141605" o:gfxdata="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">
+                      <v:rect id="Rectangle 39" o:spid="_x0000_s1027" alt="Blue rectangle" style="position:absolute;width:141605;height:141605;visibility:visible;mso-wrap-style:square;v-text-anchor:top" o:gfxdata="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" fillcolor="#2e74b5 [2404]" stroked="f" strokeweight="0"/>
+                      <v:shape id="Freeform 67" o:spid="_x0000_s1028" alt="Information icon" style="position:absolute;left:58420;top:22225;width:24765;height:97155;visibility:visible;mso-wrap-style:square;v-text-anchor:top" coordsize="541,2151" o:gfxdata="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" path="m30,791r481,l511,2151r-481,l30,791xm271,r40,3l349,11r35,15l418,44r29,22l475,93r22,30l516,157r14,36l538,230r3,40l538,310r-8,37l516,384r-19,33l475,447r-28,27l418,496r-34,19l349,529r-38,9l271,540r-40,-2l193,529,157,515,125,496,94,474,68,447,44,417,26,384,13,347,3,310,,270,3,230,13,193,26,157,44,123,68,93,94,66,125,44,157,26,193,11,231,3,271,xe" stroked="f" strokeweight="0">
+                        <v:path arrowok="t" o:connecttype="custom" o:connectlocs="1373,35727;23392,35727;23392,97155;1373,97155;1373,35727;12405,0;14236,136;15976,497;17578,1174;19135,1987;20462,2981;21744,4201;22751,5556;23621,7091;24261,8717;24628,10388;24765,12195;24628,14002;24261,15673;23621,17344;22751,18835;21744,20190;20462,21409;19135,22403;17578,23261;15976,23894;14236,24300;12405,24390;10574,24300;8835,23894;7187,23261;5722,22403;4303,21409;3113,20190;2014,18835;1190,17344;595,15673;137,14002;0,12195;137,10388;595,8717;1190,7091;2014,5556;3113,4201;4303,2981;5722,1987;7187,1174;8835,497;10574,136;12405,0" o:connectangles="0,0,0,0,0,0,0,0,0,0,0,0,0,0,0,0,0,0,0,0,0,0,0,0,0,0,0,0,0,0,0,0,0,0,0,0,0,0,0,0,0,0,0,0,0,0,0,0,0,0"/>
+                        <o:lock v:ext="edit" verticies="t"/>
+                      </v:shape>
+                      <w10:anchorlock/>
+                    </v:group>
+                  </w:pict>
+                </mc:Fallback>
+              </mc:AlternateContent>
+            </w:r>
+          </w:p>
+        </w:tc>
+        <w:tc>
+          <w:tcPr>
+            <w:tcW w:w="4692" w:type="pct"/>
+          </w:tcPr>
+          <w:p>
+            <w:pPr>
+              <w:pStyle w:val="TipText"/>
+              <w:cnfStyle w:val="000000000000" w:firstRow="0" w:lastRow="0" w:firstColumn="0" w:lastColumn="0" w:oddVBand="0" w:evenVBand="0" w:oddHBand="0" w:evenHBand="0" w:firstRowFirstColumn="0" w:firstRowLastColumn="0" w:lastRowFirstColumn="0" w:lastRowLastColumn="0"/>
+            </w:pPr>
+            <w:r>
+              <w:t xml:space="preserve">Screw the </w:t>
+            </w:r>
+            <w:r>
+              <w:t>side rail</w:t>
+            </w:r>
+            <w:r>
+              <w:t xml:space="preserve"> template</w:t>
+            </w:r>
+            <w:r>
+              <w:t>s</w:t>
+            </w:r>
+            <w:r>
+              <w:t xml:space="preserve"> onto the case using </w:t>
+            </w:r>
+            <w:r>
+              <w:t>six</w:t>
+            </w:r>
+            <w:r>
+              <w:t xml:space="preserve"> M</w:t>
+            </w:r>
+            <w:r>
+              <w:t>3</w:t>
+            </w:r>
+            <w:r>
+              <w:t xml:space="preserve"> x </w:t>
+            </w:r>
+            <w:r>
+              <w:t>25</w:t>
+            </w:r>
+            <w:r>
+              <w:t>mm</w:t>
+            </w:r>
+            <w:r>
+              <w:t xml:space="preserve"> (or longer)</w:t>
+            </w:r>
+            <w:r>
+              <w:t xml:space="preserve"> countersunk screws</w:t>
+            </w:r>
+            <w:r>
+              <w:t xml:space="preserve"> onto the side of the case.  The two screw goes into one of the threaded holes for the Y rail, the others have nuts on the inside.  Make sure the templates are as vertical as can be</w:t>
+            </w:r>
+            <w:r>
+              <w:t>.</w:t>
+            </w:r>
+            <w:r>
+              <w:t xml:space="preserve">  Pay attention to the Arrow pointing up on the lower template.</w:t>
+            </w:r>
+          </w:p>
+          <w:p>
+            <w:pPr>
+              <w:pStyle w:val="TipText"/>
+              <w:numPr>
+                <w:ilvl w:val="0"/>
+                <w:numId w:val="16"/>
+              </w:numPr>
+              <w:spacing w:after="0"/>
+              <w:cnfStyle w:val="000000000000" w:firstRow="0" w:lastRow="0" w:firstColumn="0" w:lastColumn="0" w:oddVBand="0" w:evenVBand="0" w:oddHBand="0" w:evenHBand="0" w:firstRowFirstColumn="0" w:firstRowLastColumn="0" w:lastRowFirstColumn="0" w:lastRowLastColumn="0"/>
+            </w:pPr>
+            <w:r>
+              <w:t xml:space="preserve">Drill the </w:t>
+            </w:r>
+            <w:r>
+              <w:t>two</w:t>
+            </w:r>
+            <w:r>
+              <w:t xml:space="preserve"> </w:t>
+            </w:r>
+            <w:r>
+              <w:t>3</w:t>
+            </w:r>
+            <w:r>
+              <w:t xml:space="preserve">.5mm holes </w:t>
+            </w:r>
+            <w:r>
+              <w:t>in the upper template</w:t>
+            </w:r>
+          </w:p>
+          <w:p>
+            <w:pPr>
+              <w:pStyle w:val="TipText"/>
+              <w:numPr>
+                <w:ilvl w:val="0"/>
+                <w:numId w:val="16"/>
+              </w:numPr>
+              <w:spacing w:after="0"/>
+              <w:cnfStyle w:val="000000000000" w:firstRow="0" w:lastRow="0" w:firstColumn="0" w:lastColumn="0" w:oddVBand="0" w:evenVBand="0" w:oddHBand="0" w:evenHBand="0" w:firstRowFirstColumn="0" w:firstRowLastColumn="0" w:lastRowFirstColumn="0" w:lastRowLastColumn="0"/>
+            </w:pPr>
+            <w:r>
+              <w:t xml:space="preserve">Drill the </w:t>
+            </w:r>
+            <w:r>
+              <w:t>three 3.5mm holes in the lower template</w:t>
+            </w:r>
+          </w:p>
+          <w:p>
+            <w:pPr>
+              <w:pStyle w:val="TipText"/>
+              <w:cnfStyle w:val="000000000000" w:firstRow="0" w:lastRow="0" w:firstColumn="0" w:lastColumn="0" w:oddVBand="0" w:evenVBand="0" w:oddHBand="0" w:evenHBand="0" w:firstRowFirstColumn="0" w:firstRowLastColumn="0" w:lastRowFirstColumn="0" w:lastRowLastColumn="0"/>
+            </w:pPr>
+          </w:p>
+        </w:tc>
+      </w:tr>
+    </w:tbl>
+    <w:p/>
+    <w:p>
+      <w:r>
+        <w:rPr>
+          <w:noProof/>
+        </w:rPr>
+        <w:drawing>
+          <wp:inline distT="0" distB="0" distL="0" distR="0" wp14:anchorId="22704152" wp14:editId="1DE0F725">
+            <wp:extent cx="6148850" cy="6273800"/>
+            <wp:effectExtent l="0" t="0" r="4445" b="0"/>
+            <wp:docPr id="47" name="Picture 47"/>
+            <wp:cNvGraphicFramePr>
+              <a:graphicFrameLocks xmlns:a="http://schemas.openxmlformats.org/drawingml/2006/main" noChangeAspect="1"/>
+            </wp:cNvGraphicFramePr>
+            <a:graphic xmlns:a="http://schemas.openxmlformats.org/drawingml/2006/main">
+              <a:graphicData uri="http://schemas.openxmlformats.org/drawingml/2006/picture">
+                <pic:pic xmlns:pic="http://schemas.openxmlformats.org/drawingml/2006/picture">
+                  <pic:nvPicPr>
+                    <pic:cNvPr id="0" name="Picture 10"/>
+                    <pic:cNvPicPr>
+                      <a:picLocks noChangeAspect="1" noChangeArrowheads="1"/>
+                    </pic:cNvPicPr>
+                  </pic:nvPicPr>
+                  <pic:blipFill>
+                    <a:blip r:embed="rId22" cstate="print">
+                      <a:extLst>
+                        <a:ext uri="{28A0092B-C50C-407E-A947-70E740481C1C}">
+                          <a14:useLocalDpi xmlns:a14="http://schemas.microsoft.com/office/drawing/2010/main" val="0"/>
+                        </a:ext>
+                      </a:extLst>
+                    </a:blip>
+                    <a:srcRect/>
+                    <a:stretch>
+                      <a:fillRect/>
+                    </a:stretch>
+                  </pic:blipFill>
+                  <pic:spPr bwMode="auto">
+                    <a:xfrm>
+                      <a:off x="0" y="0"/>
+                      <a:ext cx="6161004" cy="6286201"/>
+                    </a:xfrm>
+                    <a:prstGeom prst="rect">
+                      <a:avLst/>
+                    </a:prstGeom>
+                    <a:noFill/>
+                    <a:ln>
+                      <a:noFill/>
+                    </a:ln>
+                  </pic:spPr>
+                </pic:pic>
+              </a:graphicData>
+            </a:graphic>
+          </wp:inline>
+        </w:drawing>
+      </w:r>
+    </w:p>
+    <w:p>
+      <w:pPr>
+        <w:pStyle w:val="Heading2"/>
+      </w:pPr>
+      <w:r>
+        <w:lastRenderedPageBreak/>
+        <w:t xml:space="preserve">Drill </w:t>
+      </w:r>
+      <w:r>
+        <w:t>Front Idler Holder</w:t>
+      </w:r>
+      <w:r>
+        <w:t xml:space="preserve"> Holes</w:t>
+      </w:r>
+    </w:p>
+    <w:tbl>
+      <w:tblPr>
+        <w:tblStyle w:val="TipTable"/>
+        <w:tblW w:w="5000" w:type="pct"/>
+        <w:tblLook w:val="04A0" w:firstRow="1" w:lastRow="0" w:firstColumn="1" w:lastColumn="0" w:noHBand="0" w:noVBand="1"/>
+        <w:tblDescription w:val="Layout table"/>
+      </w:tblPr>
+      <w:tblGrid>
+        <w:gridCol w:w="577"/>
+        <w:gridCol w:w="8783"/>
+      </w:tblGrid>
+      <w:tr>
+        <w:tc>
+          <w:tcPr>
+            <w:cnfStyle w:val="001000000000" w:firstRow="0" w:lastRow="0" w:firstColumn="1" w:lastColumn="0" w:oddVBand="0" w:evenVBand="0" w:oddHBand="0" w:evenHBand="0" w:firstRowFirstColumn="0" w:firstRowLastColumn="0" w:lastRowFirstColumn="0" w:lastRowLastColumn="0"/>
+            <w:tcW w:w="308" w:type="pct"/>
+          </w:tcPr>
+          <w:p>
+            <w:r>
+              <w:rPr>
+                <w:noProof/>
+                <w:lang w:eastAsia="en-US"/>
+              </w:rPr>
+              <mc:AlternateContent>
+                <mc:Choice Requires="wpg">
+                  <w:drawing>
+                    <wp:inline distT="0" distB="0" distL="0" distR="0" wp14:anchorId="5F7471D8" wp14:editId="114060BC">
+                      <wp:extent cx="141605" cy="141605"/>
+                      <wp:effectExtent l="0" t="0" r="0" b="0"/>
+                      <wp:docPr id="42" name="Group 5" descr="Tip icon"/>
+                      <wp:cNvGraphicFramePr/>
+                      <a:graphic xmlns:a="http://schemas.openxmlformats.org/drawingml/2006/main">
+                        <a:graphicData uri="http://schemas.microsoft.com/office/word/2010/wordprocessingGroup">
+                          <wpg:wgp>
+                            <wpg:cNvGrpSpPr/>
+                            <wpg:grpSpPr>
+                              <a:xfrm>
+                                <a:off x="0" y="0"/>
+                                <a:ext cx="141605" cy="141605"/>
+                                <a:chOff x="0" y="0"/>
+                                <a:chExt cx="141605" cy="141605"/>
+                              </a:xfrm>
+                            </wpg:grpSpPr>
+                            <wps:wsp>
+                              <wps:cNvPr id="43" name="Rectangle 43" descr="Blue rectangle"/>
+                              <wps:cNvSpPr>
+                                <a:spLocks noChangeArrowheads="1"/>
+                              </wps:cNvSpPr>
+                              <wps:spPr bwMode="auto">
+                                <a:xfrm>
+                                  <a:off x="0" y="0"/>
+                                  <a:ext cx="141605" cy="141605"/>
+                                </a:xfrm>
+                                <a:prstGeom prst="rect">
+                                  <a:avLst/>
+                                </a:prstGeom>
+                                <a:solidFill>
+                                  <a:schemeClr val="accent1">
+                                    <a:lumMod val="75000"/>
+                                  </a:schemeClr>
+                                </a:solidFill>
+                                <a:ln w="0">
+                                  <a:noFill/>
+                                  <a:prstDash val="solid"/>
+                                  <a:miter lim="800000"/>
+                                  <a:headEnd/>
+                                  <a:tailEnd/>
+                                </a:ln>
+                              </wps:spPr>
+                              <wps:bodyPr rot="0" vert="horz" wrap="square" lIns="91440" tIns="45720" rIns="91440" bIns="45720" anchor="t" anchorCtr="0" upright="1">
+                                <a:noAutofit/>
+                              </wps:bodyPr>
+                            </wps:wsp>
+                            <wps:wsp>
+                              <wps:cNvPr id="44" name="Freeform 67" descr="Information icon"/>
+                              <wps:cNvSpPr>
+                                <a:spLocks noEditPoints="1"/>
+                              </wps:cNvSpPr>
+                              <wps:spPr bwMode="auto">
+                                <a:xfrm>
+                                  <a:off x="58420" y="22225"/>
+                                  <a:ext cx="24765" cy="97155"/>
+                                </a:xfrm>
+                                <a:custGeom>
+                                  <a:avLst/>
+                                  <a:gdLst>
+                                    <a:gd name="T0" fmla="*/ 30 w 541"/>
+                                    <a:gd name="T1" fmla="*/ 791 h 2151"/>
+                                    <a:gd name="T2" fmla="*/ 511 w 541"/>
+                                    <a:gd name="T3" fmla="*/ 791 h 2151"/>
+                                    <a:gd name="T4" fmla="*/ 511 w 541"/>
+                                    <a:gd name="T5" fmla="*/ 2151 h 2151"/>
+                                    <a:gd name="T6" fmla="*/ 30 w 541"/>
+                                    <a:gd name="T7" fmla="*/ 2151 h 2151"/>
+                                    <a:gd name="T8" fmla="*/ 30 w 541"/>
+                                    <a:gd name="T9" fmla="*/ 791 h 2151"/>
+                                    <a:gd name="T10" fmla="*/ 271 w 541"/>
+                                    <a:gd name="T11" fmla="*/ 0 h 2151"/>
+                                    <a:gd name="T12" fmla="*/ 311 w 541"/>
+                                    <a:gd name="T13" fmla="*/ 3 h 2151"/>
+                                    <a:gd name="T14" fmla="*/ 349 w 541"/>
+                                    <a:gd name="T15" fmla="*/ 11 h 2151"/>
+                                    <a:gd name="T16" fmla="*/ 384 w 541"/>
+                                    <a:gd name="T17" fmla="*/ 26 h 2151"/>
+                                    <a:gd name="T18" fmla="*/ 418 w 541"/>
+                                    <a:gd name="T19" fmla="*/ 44 h 2151"/>
+                                    <a:gd name="T20" fmla="*/ 447 w 541"/>
+                                    <a:gd name="T21" fmla="*/ 66 h 2151"/>
+                                    <a:gd name="T22" fmla="*/ 475 w 541"/>
+                                    <a:gd name="T23" fmla="*/ 93 h 2151"/>
+                                    <a:gd name="T24" fmla="*/ 497 w 541"/>
+                                    <a:gd name="T25" fmla="*/ 123 h 2151"/>
+                                    <a:gd name="T26" fmla="*/ 516 w 541"/>
+                                    <a:gd name="T27" fmla="*/ 157 h 2151"/>
+                                    <a:gd name="T28" fmla="*/ 530 w 541"/>
+                                    <a:gd name="T29" fmla="*/ 193 h 2151"/>
+                                    <a:gd name="T30" fmla="*/ 538 w 541"/>
+                                    <a:gd name="T31" fmla="*/ 230 h 2151"/>
+                                    <a:gd name="T32" fmla="*/ 541 w 541"/>
+                                    <a:gd name="T33" fmla="*/ 270 h 2151"/>
+                                    <a:gd name="T34" fmla="*/ 538 w 541"/>
+                                    <a:gd name="T35" fmla="*/ 310 h 2151"/>
+                                    <a:gd name="T36" fmla="*/ 530 w 541"/>
+                                    <a:gd name="T37" fmla="*/ 347 h 2151"/>
+                                    <a:gd name="T38" fmla="*/ 516 w 541"/>
+                                    <a:gd name="T39" fmla="*/ 384 h 2151"/>
+                                    <a:gd name="T40" fmla="*/ 497 w 541"/>
+                                    <a:gd name="T41" fmla="*/ 417 h 2151"/>
+                                    <a:gd name="T42" fmla="*/ 475 w 541"/>
+                                    <a:gd name="T43" fmla="*/ 447 h 2151"/>
+                                    <a:gd name="T44" fmla="*/ 447 w 541"/>
+                                    <a:gd name="T45" fmla="*/ 474 h 2151"/>
+                                    <a:gd name="T46" fmla="*/ 418 w 541"/>
+                                    <a:gd name="T47" fmla="*/ 496 h 2151"/>
+                                    <a:gd name="T48" fmla="*/ 384 w 541"/>
+                                    <a:gd name="T49" fmla="*/ 515 h 2151"/>
+                                    <a:gd name="T50" fmla="*/ 349 w 541"/>
+                                    <a:gd name="T51" fmla="*/ 529 h 2151"/>
+                                    <a:gd name="T52" fmla="*/ 311 w 541"/>
+                                    <a:gd name="T53" fmla="*/ 538 h 2151"/>
+                                    <a:gd name="T54" fmla="*/ 271 w 541"/>
+                                    <a:gd name="T55" fmla="*/ 540 h 2151"/>
+                                    <a:gd name="T56" fmla="*/ 231 w 541"/>
+                                    <a:gd name="T57" fmla="*/ 538 h 2151"/>
+                                    <a:gd name="T58" fmla="*/ 193 w 541"/>
+                                    <a:gd name="T59" fmla="*/ 529 h 2151"/>
+                                    <a:gd name="T60" fmla="*/ 157 w 541"/>
+                                    <a:gd name="T61" fmla="*/ 515 h 2151"/>
+                                    <a:gd name="T62" fmla="*/ 125 w 541"/>
+                                    <a:gd name="T63" fmla="*/ 496 h 2151"/>
+                                    <a:gd name="T64" fmla="*/ 94 w 541"/>
+                                    <a:gd name="T65" fmla="*/ 474 h 2151"/>
+                                    <a:gd name="T66" fmla="*/ 68 w 541"/>
+                                    <a:gd name="T67" fmla="*/ 447 h 2151"/>
+                                    <a:gd name="T68" fmla="*/ 44 w 541"/>
+                                    <a:gd name="T69" fmla="*/ 417 h 2151"/>
+                                    <a:gd name="T70" fmla="*/ 26 w 541"/>
+                                    <a:gd name="T71" fmla="*/ 384 h 2151"/>
+                                    <a:gd name="T72" fmla="*/ 13 w 541"/>
+                                    <a:gd name="T73" fmla="*/ 347 h 2151"/>
+                                    <a:gd name="T74" fmla="*/ 3 w 541"/>
+                                    <a:gd name="T75" fmla="*/ 310 h 2151"/>
+                                    <a:gd name="T76" fmla="*/ 0 w 541"/>
+                                    <a:gd name="T77" fmla="*/ 270 h 2151"/>
+                                    <a:gd name="T78" fmla="*/ 3 w 541"/>
+                                    <a:gd name="T79" fmla="*/ 230 h 2151"/>
+                                    <a:gd name="T80" fmla="*/ 13 w 541"/>
+                                    <a:gd name="T81" fmla="*/ 193 h 2151"/>
+                                    <a:gd name="T82" fmla="*/ 26 w 541"/>
+                                    <a:gd name="T83" fmla="*/ 157 h 2151"/>
+                                    <a:gd name="T84" fmla="*/ 44 w 541"/>
+                                    <a:gd name="T85" fmla="*/ 123 h 2151"/>
+                                    <a:gd name="T86" fmla="*/ 68 w 541"/>
+                                    <a:gd name="T87" fmla="*/ 93 h 2151"/>
+                                    <a:gd name="T88" fmla="*/ 94 w 541"/>
+                                    <a:gd name="T89" fmla="*/ 66 h 2151"/>
+                                    <a:gd name="T90" fmla="*/ 125 w 541"/>
+                                    <a:gd name="T91" fmla="*/ 44 h 2151"/>
+                                    <a:gd name="T92" fmla="*/ 157 w 541"/>
+                                    <a:gd name="T93" fmla="*/ 26 h 2151"/>
+                                    <a:gd name="T94" fmla="*/ 193 w 541"/>
+                                    <a:gd name="T95" fmla="*/ 11 h 2151"/>
+                                    <a:gd name="T96" fmla="*/ 231 w 541"/>
+                                    <a:gd name="T97" fmla="*/ 3 h 2151"/>
+                                    <a:gd name="T98" fmla="*/ 271 w 541"/>
+                                    <a:gd name="T99" fmla="*/ 0 h 2151"/>
+                                  </a:gdLst>
+                                  <a:ahLst/>
+                                  <a:cxnLst>
+                                    <a:cxn ang="0">
+                                      <a:pos x="T0" y="T1"/>
+                                    </a:cxn>
+                                    <a:cxn ang="0">
+                                      <a:pos x="T2" y="T3"/>
+                                    </a:cxn>
+                                    <a:cxn ang="0">
+                                      <a:pos x="T4" y="T5"/>
+                                    </a:cxn>
+                                    <a:cxn ang="0">
+                                      <a:pos x="T6" y="T7"/>
+                                    </a:cxn>
+                                    <a:cxn ang="0">
+                                      <a:pos x="T8" y="T9"/>
+                                    </a:cxn>
+                                    <a:cxn ang="0">
+                                      <a:pos x="T10" y="T11"/>
+                                    </a:cxn>
+                                    <a:cxn ang="0">
+                                      <a:pos x="T12" y="T13"/>
+                                    </a:cxn>
+                                    <a:cxn ang="0">
+                                      <a:pos x="T14" y="T15"/>
+                                    </a:cxn>
+                                    <a:cxn ang="0">
+                                      <a:pos x="T16" y="T17"/>
+                                    </a:cxn>
+                                    <a:cxn ang="0">
+                                      <a:pos x="T18" y="T19"/>
+                                    </a:cxn>
+                                    <a:cxn ang="0">
+                                      <a:pos x="T20" y="T21"/>
+                                    </a:cxn>
+                                    <a:cxn ang="0">
+                                      <a:pos x="T22" y="T23"/>
+                                    </a:cxn>
+                                    <a:cxn ang="0">
+                                      <a:pos x="T24" y="T25"/>
+                                    </a:cxn>
+                                    <a:cxn ang="0">
+                                      <a:pos x="T26" y="T27"/>
+                                    </a:cxn>
+                                    <a:cxn ang="0">
+                                      <a:pos x="T28" y="T29"/>
+                                    </a:cxn>
+                                    <a:cxn ang="0">
+                                      <a:pos x="T30" y="T31"/>
+                                    </a:cxn>
+                                    <a:cxn ang="0">
+                                      <a:pos x="T32" y="T33"/>
+                                    </a:cxn>
+                                    <a:cxn ang="0">
+                                      <a:pos x="T34" y="T35"/>
+                                    </a:cxn>
+                                    <a:cxn ang="0">
+                                      <a:pos x="T36" y="T37"/>
+                                    </a:cxn>
+                                    <a:cxn ang="0">
+                                      <a:pos x="T38" y="T39"/>
+                                    </a:cxn>
+                                    <a:cxn ang="0">
+                                      <a:pos x="T40" y="T41"/>
+                                    </a:cxn>
+                                    <a:cxn ang="0">
+                                      <a:pos x="T42" y="T43"/>
+                                    </a:cxn>
+                                    <a:cxn ang="0">
+                                      <a:pos x="T44" y="T45"/>
+                                    </a:cxn>
+                                    <a:cxn ang="0">
+                                      <a:pos x="T46" y="T47"/>
+                                    </a:cxn>
+                                    <a:cxn ang="0">
+                                      <a:pos x="T48" y="T49"/>
+                                    </a:cxn>
+                                    <a:cxn ang="0">
+                                      <a:pos x="T50" y="T51"/>
+                                    </a:cxn>
+                                    <a:cxn ang="0">
+                                      <a:pos x="T52" y="T53"/>
+                                    </a:cxn>
+                                    <a:cxn ang="0">
+                                      <a:pos x="T54" y="T55"/>
+                                    </a:cxn>
+                                    <a:cxn ang="0">
+                                      <a:pos x="T56" y="T57"/>
+                                    </a:cxn>
+                                    <a:cxn ang="0">
+                                      <a:pos x="T58" y="T59"/>
+                                    </a:cxn>
+                                    <a:cxn ang="0">
+                                      <a:pos x="T60" y="T61"/>
+                                    </a:cxn>
+                                    <a:cxn ang="0">
+                                      <a:pos x="T62" y="T63"/>
+                                    </a:cxn>
+                                    <a:cxn ang="0">
+                                      <a:pos x="T64" y="T65"/>
+                                    </a:cxn>
+                                    <a:cxn ang="0">
+                                      <a:pos x="T66" y="T67"/>
+                                    </a:cxn>
+                                    <a:cxn ang="0">
+                                      <a:pos x="T68" y="T69"/>
+                                    </a:cxn>
+                                    <a:cxn ang="0">
+                                      <a:pos x="T70" y="T71"/>
+                                    </a:cxn>
+                                    <a:cxn ang="0">
+                                      <a:pos x="T72" y="T73"/>
+                                    </a:cxn>
+                                    <a:cxn ang="0">
+                                      <a:pos x="T74" y="T75"/>
+                                    </a:cxn>
+                                    <a:cxn ang="0">
+                                      <a:pos x="T76" y="T77"/>
+                                    </a:cxn>
+                                    <a:cxn ang="0">
+                                      <a:pos x="T78" y="T79"/>
+                                    </a:cxn>
+                                    <a:cxn ang="0">
+                                      <a:pos x="T80" y="T81"/>
+                                    </a:cxn>
+                                    <a:cxn ang="0">
+                                      <a:pos x="T82" y="T83"/>
+                                    </a:cxn>
+                                    <a:cxn ang="0">
+                                      <a:pos x="T84" y="T85"/>
+                                    </a:cxn>
+                                    <a:cxn ang="0">
+                                      <a:pos x="T86" y="T87"/>
+                                    </a:cxn>
+                                    <a:cxn ang="0">
+                                      <a:pos x="T88" y="T89"/>
+                                    </a:cxn>
+                                    <a:cxn ang="0">
+                                      <a:pos x="T90" y="T91"/>
+                                    </a:cxn>
+                                    <a:cxn ang="0">
+                                      <a:pos x="T92" y="T93"/>
+                                    </a:cxn>
+                                    <a:cxn ang="0">
+                                      <a:pos x="T94" y="T95"/>
+                                    </a:cxn>
+                                    <a:cxn ang="0">
+                                      <a:pos x="T96" y="T97"/>
+                                    </a:cxn>
+                                    <a:cxn ang="0">
+                                      <a:pos x="T98" y="T99"/>
+                                    </a:cxn>
+                                  </a:cxnLst>
+                                  <a:rect l="0" t="0" r="r" b="b"/>
+                                  <a:pathLst>
+                                    <a:path w="541" h="2151">
+                                      <a:moveTo>
+                                        <a:pt x="30" y="791"/>
+                                      </a:moveTo>
+                                      <a:lnTo>
+                                        <a:pt x="511" y="791"/>
+                                      </a:lnTo>
+                                      <a:lnTo>
+                                        <a:pt x="511" y="2151"/>
+                                      </a:lnTo>
+                                      <a:lnTo>
+                                        <a:pt x="30" y="2151"/>
+                                      </a:lnTo>
+                                      <a:lnTo>
+                                        <a:pt x="30" y="791"/>
+                                      </a:lnTo>
+                                      <a:close/>
+                                      <a:moveTo>
+                                        <a:pt x="271" y="0"/>
+                                      </a:moveTo>
+                                      <a:lnTo>
+                                        <a:pt x="311" y="3"/>
+                                      </a:lnTo>
+                                      <a:lnTo>
+                                        <a:pt x="349" y="11"/>
+                                      </a:lnTo>
+                                      <a:lnTo>
+                                        <a:pt x="384" y="26"/>
+                                      </a:lnTo>
+                                      <a:lnTo>
+                                        <a:pt x="418" y="44"/>
+                                      </a:lnTo>
+                                      <a:lnTo>
+                                        <a:pt x="447" y="66"/>
+                                      </a:lnTo>
+                                      <a:lnTo>
+                                        <a:pt x="475" y="93"/>
+                                      </a:lnTo>
+                                      <a:lnTo>
+                                        <a:pt x="497" y="123"/>
+                                      </a:lnTo>
+                                      <a:lnTo>
+                                        <a:pt x="516" y="157"/>
+                                      </a:lnTo>
+                                      <a:lnTo>
+                                        <a:pt x="530" y="193"/>
+                                      </a:lnTo>
+                                      <a:lnTo>
+                                        <a:pt x="538" y="230"/>
+                                      </a:lnTo>
+                                      <a:lnTo>
+                                        <a:pt x="541" y="270"/>
+                                      </a:lnTo>
+                                      <a:lnTo>
+                                        <a:pt x="538" y="310"/>
+                                      </a:lnTo>
+                                      <a:lnTo>
+                                        <a:pt x="530" y="347"/>
+                                      </a:lnTo>
+                                      <a:lnTo>
+                                        <a:pt x="516" y="384"/>
+                                      </a:lnTo>
+                                      <a:lnTo>
+                                        <a:pt x="497" y="417"/>
+                                      </a:lnTo>
+                                      <a:lnTo>
+                                        <a:pt x="475" y="447"/>
+                                      </a:lnTo>
+                                      <a:lnTo>
+                                        <a:pt x="447" y="474"/>
+                                      </a:lnTo>
+                                      <a:lnTo>
+                                        <a:pt x="418" y="496"/>
+                                      </a:lnTo>
+                                      <a:lnTo>
+                                        <a:pt x="384" y="515"/>
+                                      </a:lnTo>
+                                      <a:lnTo>
+                                        <a:pt x="349" y="529"/>
+                                      </a:lnTo>
+                                      <a:lnTo>
+                                        <a:pt x="311" y="538"/>
+                                      </a:lnTo>
+                                      <a:lnTo>
+                                        <a:pt x="271" y="540"/>
+                                      </a:lnTo>
+                                      <a:lnTo>
+                                        <a:pt x="231" y="538"/>
+                                      </a:lnTo>
+                                      <a:lnTo>
+                                        <a:pt x="193" y="529"/>
+                                      </a:lnTo>
+                                      <a:lnTo>
+                                        <a:pt x="157" y="515"/>
+                                      </a:lnTo>
+                                      <a:lnTo>
+                                        <a:pt x="125" y="496"/>
+                                      </a:lnTo>
+                                      <a:lnTo>
+                                        <a:pt x="94" y="474"/>
+                                      </a:lnTo>
+                                      <a:lnTo>
+                                        <a:pt x="68" y="447"/>
+                                      </a:lnTo>
+                                      <a:lnTo>
+                                        <a:pt x="44" y="417"/>
+                                      </a:lnTo>
+                                      <a:lnTo>
+                                        <a:pt x="26" y="384"/>
+                                      </a:lnTo>
+                                      <a:lnTo>
+                                        <a:pt x="13" y="347"/>
+                                      </a:lnTo>
+                                      <a:lnTo>
+                                        <a:pt x="3" y="310"/>
+                                      </a:lnTo>
+                                      <a:lnTo>
+                                        <a:pt x="0" y="270"/>
+                                      </a:lnTo>
+                                      <a:lnTo>
+                                        <a:pt x="3" y="230"/>
+                                      </a:lnTo>
+                                      <a:lnTo>
+                                        <a:pt x="13" y="193"/>
+                                      </a:lnTo>
+                                      <a:lnTo>
+                                        <a:pt x="26" y="157"/>
+                                      </a:lnTo>
+                                      <a:lnTo>
+                                        <a:pt x="44" y="123"/>
+                                      </a:lnTo>
+                                      <a:lnTo>
+                                        <a:pt x="68" y="93"/>
+                                      </a:lnTo>
+                                      <a:lnTo>
+                                        <a:pt x="94" y="66"/>
+                                      </a:lnTo>
+                                      <a:lnTo>
+                                        <a:pt x="125" y="44"/>
+                                      </a:lnTo>
+                                      <a:lnTo>
+                                        <a:pt x="157" y="26"/>
+                                      </a:lnTo>
+                                      <a:lnTo>
+                                        <a:pt x="193" y="11"/>
+                                      </a:lnTo>
+                                      <a:lnTo>
+                                        <a:pt x="231" y="3"/>
+                                      </a:lnTo>
+                                      <a:lnTo>
+                                        <a:pt x="271" y="0"/>
+                                      </a:lnTo>
+                                      <a:close/>
+                                    </a:path>
+                                  </a:pathLst>
+                                </a:custGeom>
+                                <a:solidFill>
+                                  <a:srgbClr val="FFFFFF"/>
+                                </a:solidFill>
+                                <a:ln w="0">
+                                  <a:noFill/>
+                                  <a:prstDash val="solid"/>
+                                  <a:round/>
+                                  <a:headEnd/>
+                                  <a:tailEnd/>
+                                </a:ln>
+                              </wps:spPr>
+                              <wps:bodyPr rot="0" vert="horz" wrap="square" lIns="91440" tIns="45720" rIns="91440" bIns="45720" anchor="t" anchorCtr="0" upright="1">
+                                <a:noAutofit/>
+                              </wps:bodyPr>
+                            </wps:wsp>
+                          </wpg:wgp>
+                        </a:graphicData>
+                      </a:graphic>
+                    </wp:inline>
+                  </w:drawing>
+                </mc:Choice>
+                <mc:Fallback>
+                  <w:pict>
+                    <v:group w14:anchorId="0F6400F7" id="Group 5" o:spid="_x0000_s1026" alt="Tip icon" style="width:11.15pt;height:11.15pt;mso-position-horizontal-relative:char;mso-position-vertical-relative:line" coordsize="141605,141605" o:gfxdata="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">
+                      <v:rect id="Rectangle 43" o:spid="_x0000_s1027" alt="Blue rectangle" style="position:absolute;width:141605;height:141605;visibility:visible;mso-wrap-style:square;v-text-anchor:top" o:gfxdata="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" fillcolor="#2e74b5 [2404]" stroked="f" strokeweight="0"/>
+                      <v:shape id="Freeform 67" o:spid="_x0000_s1028" alt="Information icon" style="position:absolute;left:58420;top:22225;width:24765;height:97155;visibility:visible;mso-wrap-style:square;v-text-anchor:top" coordsize="541,2151" o:gfxdata="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" path="m30,791r481,l511,2151r-481,l30,791xm271,r40,3l349,11r35,15l418,44r29,22l475,93r22,30l516,157r14,36l538,230r3,40l538,310r-8,37l516,384r-19,33l475,447r-28,27l418,496r-34,19l349,529r-38,9l271,540r-40,-2l193,529,157,515,125,496,94,474,68,447,44,417,26,384,13,347,3,310,,270,3,230,13,193,26,157,44,123,68,93,94,66,125,44,157,26,193,11,231,3,271,xe" stroked="f" strokeweight="0">
+                        <v:path arrowok="t" o:connecttype="custom" o:connectlocs="1373,35727;23392,35727;23392,97155;1373,97155;1373,35727;12405,0;14236,136;15976,497;17578,1174;19135,1987;20462,2981;21744,4201;22751,5556;23621,7091;24261,8717;24628,10388;24765,12195;24628,14002;24261,15673;23621,17344;22751,18835;21744,20190;20462,21409;19135,22403;17578,23261;15976,23894;14236,24300;12405,24390;10574,24300;8835,23894;7187,23261;5722,22403;4303,21409;3113,20190;2014,18835;1190,17344;595,15673;137,14002;0,12195;137,10388;595,8717;1190,7091;2014,5556;3113,4201;4303,2981;5722,1987;7187,1174;8835,497;10574,136;12405,0" o:connectangles="0,0,0,0,0,0,0,0,0,0,0,0,0,0,0,0,0,0,0,0,0,0,0,0,0,0,0,0,0,0,0,0,0,0,0,0,0,0,0,0,0,0,0,0,0,0,0,0,0,0"/>
+                        <o:lock v:ext="edit" verticies="t"/>
+                      </v:shape>
+                      <w10:anchorlock/>
+                    </v:group>
+                  </w:pict>
+                </mc:Fallback>
+              </mc:AlternateContent>
+            </w:r>
+          </w:p>
+        </w:tc>
+        <w:tc>
+          <w:tcPr>
+            <w:tcW w:w="4692" w:type="pct"/>
+          </w:tcPr>
+          <w:p>
+            <w:pPr>
+              <w:pStyle w:val="TipText"/>
+              <w:cnfStyle w:val="000000000000" w:firstRow="0" w:lastRow="0" w:firstColumn="0" w:lastColumn="0" w:oddVBand="0" w:evenVBand="0" w:oddHBand="0" w:evenHBand="0" w:firstRowFirstColumn="0" w:firstRowLastColumn="0" w:lastRowFirstColumn="0" w:lastRowLastColumn="0"/>
+            </w:pPr>
+            <w:r>
+              <w:t xml:space="preserve">Screw the </w:t>
+            </w:r>
+            <w:r>
+              <w:t>front idler holder</w:t>
+            </w:r>
+            <w:r>
+              <w:t xml:space="preserve"> template onto the case using two M4 x </w:t>
+            </w:r>
+            <w:r>
+              <w:t>14</w:t>
+            </w:r>
+            <w:r>
+              <w:t xml:space="preserve">mm countersunk screws </w:t>
+            </w:r>
+            <w:r>
+              <w:t>from the side</w:t>
+            </w:r>
+            <w:r>
+              <w:t xml:space="preserve"> and </w:t>
+            </w:r>
+            <w:r>
+              <w:t>an</w:t>
+            </w:r>
+            <w:r>
+              <w:t xml:space="preserve"> M3 x 25mm (or longer) </w:t>
+            </w:r>
+            <w:r>
+              <w:t>from the front</w:t>
+            </w:r>
+            <w:r>
+              <w:t xml:space="preserve"> wall.</w:t>
+            </w:r>
+            <w:r>
+              <w:t xml:space="preserve">  Each screw is fastened on the inside with a hex nut that is on the corresponding counter plate.  Fasten the three screws only loosely.  Once they are all in place and hold the template in position, tighten the side screws first and then the front screw.</w:t>
+            </w:r>
+          </w:p>
+          <w:p>
+            <w:pPr>
+              <w:pStyle w:val="TipText"/>
+              <w:numPr>
+                <w:ilvl w:val="0"/>
+                <w:numId w:val="16"/>
+              </w:numPr>
+              <w:spacing w:after="0"/>
+              <w:cnfStyle w:val="000000000000" w:firstRow="0" w:lastRow="0" w:firstColumn="0" w:lastColumn="0" w:oddVBand="0" w:evenVBand="0" w:oddHBand="0" w:evenHBand="0" w:firstRowFirstColumn="0" w:firstRowLastColumn="0" w:lastRowFirstColumn="0" w:lastRowLastColumn="0"/>
+            </w:pPr>
+            <w:r>
+              <w:t xml:space="preserve">Drill the </w:t>
+            </w:r>
+            <w:r>
+              <w:t>3</w:t>
+            </w:r>
+            <w:r>
+              <w:t xml:space="preserve">.5mm hole </w:t>
+            </w:r>
+            <w:r>
+              <w:t>from the front</w:t>
+            </w:r>
+          </w:p>
+          <w:p>
+            <w:pPr>
+              <w:pStyle w:val="TipText"/>
+              <w:cnfStyle w:val="000000000000" w:firstRow="0" w:lastRow="0" w:firstColumn="0" w:lastColumn="0" w:oddVBand="0" w:evenVBand="0" w:oddHBand="0" w:evenHBand="0" w:firstRowFirstColumn="0" w:firstRowLastColumn="0" w:lastRowFirstColumn="0" w:lastRowLastColumn="0"/>
+            </w:pPr>
+          </w:p>
+        </w:tc>
+      </w:tr>
+    </w:tbl>
+    <w:p/>
+    <w:p>
+      <w:r>
+        <w:rPr>
+          <w:noProof/>
+        </w:rPr>
+        <w:drawing>
+          <wp:inline distT="0" distB="0" distL="0" distR="0" wp14:anchorId="10F29FA4" wp14:editId="50C17A9E">
+            <wp:extent cx="2926080" cy="2743200"/>
+            <wp:effectExtent l="0" t="0" r="7620" b="0"/>
+            <wp:docPr id="48" name="Picture 48"/>
+            <wp:cNvGraphicFramePr>
+              <a:graphicFrameLocks xmlns:a="http://schemas.openxmlformats.org/drawingml/2006/main" noChangeAspect="1"/>
+            </wp:cNvGraphicFramePr>
+            <a:graphic xmlns:a="http://schemas.openxmlformats.org/drawingml/2006/main">
+              <a:graphicData uri="http://schemas.openxmlformats.org/drawingml/2006/picture">
+                <pic:pic xmlns:pic="http://schemas.openxmlformats.org/drawingml/2006/picture">
+                  <pic:nvPicPr>
+                    <pic:cNvPr id="0" name="Picture 11"/>
+                    <pic:cNvPicPr>
+                      <a:picLocks noChangeAspect="1" noChangeArrowheads="1"/>
+                    </pic:cNvPicPr>
+                  </pic:nvPicPr>
+                  <pic:blipFill>
+                    <a:blip r:embed="rId23" cstate="print">
+                      <a:extLst>
+                        <a:ext uri="{28A0092B-C50C-407E-A947-70E740481C1C}">
+                          <a14:useLocalDpi xmlns:a14="http://schemas.microsoft.com/office/drawing/2010/main" val="0"/>
+                        </a:ext>
+                      </a:extLst>
+                    </a:blip>
+                    <a:srcRect/>
+                    <a:stretch>
+                      <a:fillRect/>
+                    </a:stretch>
+                  </pic:blipFill>
+                  <pic:spPr bwMode="auto">
+                    <a:xfrm>
+                      <a:off x="0" y="0"/>
+                      <a:ext cx="2926080" cy="2743200"/>
+                    </a:xfrm>
+                    <a:prstGeom prst="rect">
+                      <a:avLst/>
+                    </a:prstGeom>
+                    <a:noFill/>
+                    <a:ln>
+                      <a:noFill/>
+                    </a:ln>
+                  </pic:spPr>
+                </pic:pic>
+              </a:graphicData>
+            </a:graphic>
+          </wp:inline>
+        </w:drawing>
+      </w:r>
+      <w:r>
+        <w:t xml:space="preserve">    </w:t>
+      </w:r>
+      <w:r>
+        <w:rPr>
+          <w:noProof/>
+        </w:rPr>
+        <w:drawing>
+          <wp:inline distT="0" distB="0" distL="0" distR="0" wp14:anchorId="2027227A" wp14:editId="2989EDC5">
+            <wp:extent cx="2542032" cy="2743200"/>
+            <wp:effectExtent l="0" t="0" r="0" b="0"/>
+            <wp:docPr id="49" name="Picture 49"/>
+            <wp:cNvGraphicFramePr>
+              <a:graphicFrameLocks xmlns:a="http://schemas.openxmlformats.org/drawingml/2006/main" noChangeAspect="1"/>
+            </wp:cNvGraphicFramePr>
+            <a:graphic xmlns:a="http://schemas.openxmlformats.org/drawingml/2006/main">
+              <a:graphicData uri="http://schemas.openxmlformats.org/drawingml/2006/picture">
+                <pic:pic xmlns:pic="http://schemas.openxmlformats.org/drawingml/2006/picture">
+                  <pic:nvPicPr>
+                    <pic:cNvPr id="0" name="Picture 12"/>
+                    <pic:cNvPicPr>
+                      <a:picLocks noChangeAspect="1" noChangeArrowheads="1"/>
+                    </pic:cNvPicPr>
+                  </pic:nvPicPr>
+                  <pic:blipFill>
+                    <a:blip r:embed="rId24" cstate="print">
+                      <a:extLst>
+                        <a:ext uri="{28A0092B-C50C-407E-A947-70E740481C1C}">
+                          <a14:useLocalDpi xmlns:a14="http://schemas.microsoft.com/office/drawing/2010/main" val="0"/>
+                        </a:ext>
+                      </a:extLst>
+                    </a:blip>
+                    <a:srcRect/>
+                    <a:stretch>
+                      <a:fillRect/>
+                    </a:stretch>
+                  </pic:blipFill>
+                  <pic:spPr bwMode="auto">
+                    <a:xfrm>
+                      <a:off x="0" y="0"/>
+                      <a:ext cx="2542032" cy="2743200"/>
+                    </a:xfrm>
+                    <a:prstGeom prst="rect">
+                      <a:avLst/>
+                    </a:prstGeom>
+                    <a:noFill/>
+                    <a:ln>
+                      <a:noFill/>
+                    </a:ln>
+                  </pic:spPr>
+                </pic:pic>
+              </a:graphicData>
+            </a:graphic>
+          </wp:inline>
+        </w:drawing>
+      </w:r>
+    </w:p>
+    <w:p>
+      <w:pPr>
+        <w:pStyle w:val="Heading2"/>
+      </w:pPr>
+      <w:r>
         <w:t>Final Processing</w:t>
       </w:r>
     </w:p>
@@ -6405,13 +9762,16 @@
               <w:pStyle w:val="TipText"/>
               <w:cnfStyle w:val="000000000000" w:firstRow="0" w:lastRow="0" w:firstColumn="0" w:lastColumn="0" w:oddVBand="0" w:evenVBand="0" w:oddHBand="0" w:evenHBand="0" w:firstRowFirstColumn="0" w:firstRowLastColumn="0" w:lastRowFirstColumn="0" w:lastRowLastColumn="0"/>
             </w:pPr>
+            <w:r>
+              <w:t>Make sure all the holes are deburred either with a larger drill bit or with a deburr tool.</w:t>
+            </w:r>
           </w:p>
         </w:tc>
       </w:tr>
     </w:tbl>
     <w:p/>
     <w:sectPr>
-      <w:footerReference w:type="default" r:id="rId14"/>
+      <w:footerReference w:type="default" r:id="rId25"/>
       <w:pgSz w:w="12240" w:h="15840" w:code="1"/>
       <w:pgMar w:top="1440" w:right="1440" w:bottom="1440" w:left="1440" w:header="720" w:footer="864" w:gutter="0"/>
       <w:cols w:space="720"/>

</xml_diff>